<commit_message>
Afficher et modifier les utilisateurs
Il faut finir d'implémenter la modification des utilisateurs
</commit_message>
<xml_diff>
--- a/Documentation/Rapport-de-projet-TPI-grouxmathias.docx
+++ b/Documentation/Rapport-de-projet-TPI-grouxmathias.docx
@@ -4246,14 +4246,7 @@
           <w:i/>
           <w:iCs/>
         </w:rPr>
-        <w:t>. C’est un outil qui permet de gérer la base de données. Ici, l</w:t>
-      </w:r>
-      <w:r>
-        <w:rPr>
-          <w:i/>
-          <w:iCs/>
-        </w:rPr>
-        <w:t xml:space="preserve">a base </w:t>
+        <w:t xml:space="preserve">. C’est un outil qui permet de gérer la base de données. Ici, la base </w:t>
       </w:r>
       <w:proofErr w:type="spellStart"/>
       <w:r>
@@ -4269,14 +4262,7 @@
           <w:i/>
           <w:iCs/>
         </w:rPr>
-        <w:t xml:space="preserve"> a été importée</w:t>
-      </w:r>
-      <w:r>
-        <w:rPr>
-          <w:i/>
-          <w:iCs/>
-        </w:rPr>
-        <w:t>, et tourne sans erreur.</w:t>
+        <w:t xml:space="preserve"> a été importée, et tourne sans erreur.</w:t>
       </w:r>
     </w:p>
     <w:p>
@@ -4320,10 +4306,10 @@
           <w:lang w:val="fr-CH" w:eastAsia="fr-CH"/>
         </w:rPr>
         <w:drawing>
-          <wp:inline distT="0" distB="0" distL="0" distR="0" wp14:anchorId="5EE07DB5" wp14:editId="65436237">
-            <wp:extent cx="4171950" cy="1095375"/>
-            <wp:effectExtent l="0" t="0" r="0" b="9525"/>
-            <wp:docPr id="5" name="Image 5"/>
+          <wp:inline distT="0" distB="0" distL="0" distR="0" wp14:anchorId="7B510806" wp14:editId="3DFB66C2">
+            <wp:extent cx="4333875" cy="1276350"/>
+            <wp:effectExtent l="0" t="0" r="9525" b="0"/>
+            <wp:docPr id="3" name="Image 3"/>
             <wp:cNvGraphicFramePr>
               <a:graphicFrameLocks xmlns:a="http://schemas.openxmlformats.org/drawingml/2006/main" noChangeAspect="1"/>
             </wp:cNvGraphicFramePr>
@@ -4343,7 +4329,7 @@
                   <pic:spPr>
                     <a:xfrm>
                       <a:off x="0" y="0"/>
-                      <a:ext cx="4171950" cy="1095375"/>
+                      <a:ext cx="4333875" cy="1276350"/>
                     </a:xfrm>
                     <a:prstGeom prst="rect">
                       <a:avLst/>
@@ -4625,10 +4611,7 @@
       </w:r>
     </w:p>
     <w:p/>
-    <w:p>
-      <w:bookmarkStart w:id="15" w:name="_GoBack"/>
-      <w:bookmarkEnd w:id="15"/>
-    </w:p>
+    <w:p/>
     <w:p/>
     <w:p/>
     <w:p>
@@ -4812,39 +4795,344 @@
       <w:pPr>
         <w:rPr>
           <w:b/>
-          <w:color w:val="FF0000"/>
         </w:rPr>
       </w:pPr>
       <w:r>
         <w:rPr>
           <w:b/>
-          <w:color w:val="FF0000"/>
-        </w:rPr>
-        <w:t>Formulaire PHP ?</w:t>
-      </w:r>
-    </w:p>
-    <w:p>
-      <w:pPr>
-        <w:rPr>
-          <w:color w:val="FF0000"/>
-        </w:rPr>
-      </w:pPr>
-      <w:r>
-        <w:rPr>
-          <w:color w:val="FF0000"/>
-        </w:rPr>
-        <w:t>Il y a plusieurs formulaires PHP de prévus pour ce projet. Voici comment cela fonctionne.</w:t>
+        </w:rPr>
+        <w:t>Formulaire PHP, formulaire de login</w:t>
+      </w:r>
+    </w:p>
+    <w:p>
+      <w:r>
+        <w:t xml:space="preserve">Il y a plusieurs formulaires PHP de prévus pour ce projet. </w:t>
+      </w:r>
+      <w:r>
+        <w:t>Le principe est très simple, et est repris partout sur le site.</w:t>
       </w:r>
     </w:p>
     <w:p/>
     <w:p>
-      <w:r>
+      <w:pPr>
+        <w:rPr>
+          <w:color w:val="7030A0"/>
+          <w:lang w:val="de-CH"/>
+        </w:rPr>
+      </w:pPr>
+      <w:r>
+        <w:rPr>
+          <w:color w:val="7030A0"/>
+          <w:lang w:val="de-CH"/>
+        </w:rPr>
+        <w:t xml:space="preserve">&lt;form </w:t>
+      </w:r>
+      <w:proofErr w:type="spellStart"/>
+      <w:r>
+        <w:rPr>
+          <w:color w:val="7030A0"/>
+          <w:lang w:val="de-CH"/>
+        </w:rPr>
+        <w:t>action</w:t>
+      </w:r>
+      <w:proofErr w:type="spellEnd"/>
+      <w:r>
+        <w:rPr>
+          <w:color w:val="7030A0"/>
+          <w:lang w:val="de-CH"/>
+        </w:rPr>
+        <w:t>="</w:t>
+      </w:r>
+      <w:proofErr w:type="spellStart"/>
+      <w:r>
+        <w:rPr>
+          <w:color w:val="7030A0"/>
+          <w:lang w:val="de-CH"/>
+        </w:rPr>
+        <w:t>formLogin.php</w:t>
+      </w:r>
+      <w:proofErr w:type="spellEnd"/>
+      <w:r>
+        <w:rPr>
+          <w:color w:val="7030A0"/>
+          <w:lang w:val="de-CH"/>
+        </w:rPr>
+        <w:t xml:space="preserve">" </w:t>
+      </w:r>
+      <w:proofErr w:type="spellStart"/>
+      <w:r>
+        <w:rPr>
+          <w:color w:val="7030A0"/>
+          <w:lang w:val="de-CH"/>
+        </w:rPr>
+        <w:t>method</w:t>
+      </w:r>
+      <w:proofErr w:type="spellEnd"/>
+      <w:r>
+        <w:rPr>
+          <w:color w:val="7030A0"/>
+          <w:lang w:val="de-CH"/>
+        </w:rPr>
+        <w:t>="</w:t>
+      </w:r>
+      <w:proofErr w:type="spellStart"/>
+      <w:r>
+        <w:rPr>
+          <w:color w:val="7030A0"/>
+          <w:lang w:val="de-CH"/>
+        </w:rPr>
+        <w:t>post</w:t>
+      </w:r>
+      <w:proofErr w:type="spellEnd"/>
+      <w:r>
+        <w:rPr>
+          <w:color w:val="7030A0"/>
+          <w:lang w:val="de-CH"/>
+        </w:rPr>
+        <w:t>"&gt;</w:t>
+      </w:r>
+    </w:p>
+    <w:p>
+      <w:pPr>
+        <w:rPr>
+          <w:color w:val="7030A0"/>
+          <w:lang w:val="de-CH"/>
+        </w:rPr>
+      </w:pPr>
+      <w:r>
+        <w:rPr>
+          <w:color w:val="7030A0"/>
+          <w:lang w:val="de-CH"/>
+        </w:rPr>
+        <w:tab/>
+        <w:t>&lt;</w:t>
+      </w:r>
+      <w:proofErr w:type="spellStart"/>
+      <w:r>
+        <w:rPr>
+          <w:color w:val="7030A0"/>
+          <w:lang w:val="de-CH"/>
+        </w:rPr>
+        <w:t>label</w:t>
+      </w:r>
+      <w:proofErr w:type="spellEnd"/>
+      <w:r>
+        <w:rPr>
+          <w:color w:val="7030A0"/>
+          <w:lang w:val="de-CH"/>
+        </w:rPr>
+        <w:t>&gt;</w:t>
+      </w:r>
+      <w:r>
+        <w:rPr>
+          <w:color w:val="7030A0"/>
+          <w:lang w:val="de-CH"/>
+        </w:rPr>
+        <w:t>Pseudo</w:t>
+      </w:r>
+      <w:r>
+        <w:rPr>
+          <w:color w:val="7030A0"/>
+          <w:lang w:val="de-CH"/>
+        </w:rPr>
+        <w:t xml:space="preserve"> &lt;/</w:t>
+      </w:r>
+      <w:proofErr w:type="spellStart"/>
+      <w:r>
+        <w:rPr>
+          <w:color w:val="7030A0"/>
+          <w:lang w:val="de-CH"/>
+        </w:rPr>
+        <w:t>label</w:t>
+      </w:r>
+      <w:proofErr w:type="spellEnd"/>
+      <w:r>
+        <w:rPr>
+          <w:color w:val="7030A0"/>
+          <w:lang w:val="de-CH"/>
+        </w:rPr>
+        <w:t>&gt;</w:t>
+      </w:r>
+    </w:p>
+    <w:p>
+      <w:pPr>
+        <w:rPr>
+          <w:color w:val="7030A0"/>
+          <w:lang w:val="de-CH"/>
+        </w:rPr>
+      </w:pPr>
+      <w:r>
+        <w:rPr>
+          <w:color w:val="7030A0"/>
+          <w:lang w:val="de-CH"/>
+        </w:rPr>
+        <w:tab/>
+        <w:t>&lt;</w:t>
+      </w:r>
+      <w:proofErr w:type="spellStart"/>
+      <w:r>
+        <w:rPr>
+          <w:color w:val="7030A0"/>
+          <w:lang w:val="de-CH"/>
+        </w:rPr>
+        <w:t>input</w:t>
+      </w:r>
+      <w:proofErr w:type="spellEnd"/>
+      <w:r>
+        <w:rPr>
+          <w:color w:val="7030A0"/>
+          <w:lang w:val="de-CH"/>
+        </w:rPr>
+        <w:t xml:space="preserve"> type="</w:t>
+      </w:r>
+      <w:proofErr w:type="spellStart"/>
+      <w:r>
+        <w:rPr>
+          <w:color w:val="7030A0"/>
+          <w:lang w:val="de-CH"/>
+        </w:rPr>
+        <w:t>text</w:t>
+      </w:r>
+      <w:proofErr w:type="spellEnd"/>
+      <w:r>
+        <w:rPr>
+          <w:color w:val="7030A0"/>
+          <w:lang w:val="de-CH"/>
+        </w:rPr>
+        <w:t xml:space="preserve">" </w:t>
+      </w:r>
+      <w:proofErr w:type="spellStart"/>
+      <w:r>
+        <w:rPr>
+          <w:color w:val="7030A0"/>
+          <w:lang w:val="de-CH"/>
+        </w:rPr>
+        <w:t>name</w:t>
+      </w:r>
+      <w:proofErr w:type="spellEnd"/>
+      <w:r>
+        <w:rPr>
+          <w:color w:val="7030A0"/>
+          <w:lang w:val="de-CH"/>
+        </w:rPr>
+        <w:t>="pseudo"&gt;</w:t>
+      </w:r>
+    </w:p>
+    <w:p>
+      <w:pPr>
+        <w:ind w:firstLine="708"/>
+        <w:rPr>
+          <w:color w:val="7030A0"/>
+        </w:rPr>
+      </w:pPr>
+      <w:r>
+        <w:rPr>
+          <w:color w:val="7030A0"/>
+        </w:rPr>
+        <w:t>&lt;</w:t>
+      </w:r>
+      <w:proofErr w:type="gramStart"/>
+      <w:r>
+        <w:rPr>
+          <w:color w:val="7030A0"/>
+        </w:rPr>
+        <w:t>input</w:t>
+      </w:r>
+      <w:proofErr w:type="gramEnd"/>
+      <w:r>
+        <w:rPr>
+          <w:color w:val="7030A0"/>
+        </w:rPr>
+        <w:t xml:space="preserve"> type="</w:t>
+      </w:r>
+      <w:proofErr w:type="spellStart"/>
+      <w:r>
+        <w:rPr>
+          <w:color w:val="7030A0"/>
+        </w:rPr>
+        <w:t>submit</w:t>
+      </w:r>
+      <w:proofErr w:type="spellEnd"/>
+      <w:r>
+        <w:rPr>
+          <w:color w:val="7030A0"/>
+        </w:rPr>
+        <w:t>" value="Se connecter"&gt;</w:t>
+      </w:r>
+    </w:p>
+    <w:p>
+      <w:pPr>
+        <w:rPr>
+          <w:color w:val="7030A0"/>
+        </w:rPr>
+      </w:pPr>
+      <w:r>
+        <w:rPr>
+          <w:color w:val="7030A0"/>
+        </w:rPr>
+        <w:t>&lt;/</w:t>
+      </w:r>
+      <w:proofErr w:type="spellStart"/>
+      <w:r>
+        <w:rPr>
+          <w:color w:val="7030A0"/>
+        </w:rPr>
+        <w:t>form</w:t>
+      </w:r>
+      <w:proofErr w:type="spellEnd"/>
+      <w:r>
+        <w:rPr>
+          <w:color w:val="7030A0"/>
+        </w:rPr>
+        <w:t>&gt;</w:t>
+      </w:r>
+    </w:p>
+    <w:p>
+      <w:r>
+        <w:t>Et l’autre page PHP est là pour récupérer et traiter les données :</w:t>
+      </w:r>
+    </w:p>
+    <w:p>
+      <w:pPr>
+        <w:rPr>
+          <w:color w:val="7030A0"/>
+        </w:rPr>
+      </w:pPr>
+      <w:r>
+        <w:rPr>
+          <w:color w:val="7030A0"/>
+        </w:rPr>
+        <w:t xml:space="preserve">    $pseudo = $_POST['pseudo'</w:t>
+      </w:r>
+      <w:proofErr w:type="gramStart"/>
+      <w:r>
+        <w:rPr>
+          <w:color w:val="7030A0"/>
+        </w:rPr>
+        <w:t>];</w:t>
+      </w:r>
+      <w:proofErr w:type="gramEnd"/>
+    </w:p>
+    <w:p/>
+    <w:p>
+      <w:pPr>
+        <w:rPr>
+          <w:b/>
+        </w:rPr>
+      </w:pPr>
+      <w:r>
+        <w:rPr>
+          <w:b/>
+        </w:rPr>
         <w:t>Fonctionnement de l’inscription</w:t>
       </w:r>
     </w:p>
     <w:p>
       <w:r>
-        <w:t xml:space="preserve">L’utilisateur va être invité à rentrer ses informations. Si </w:t>
+        <w:t>L’utilisateur va être invité</w:t>
+      </w:r>
+      <w:r>
+        <w:t xml:space="preserve"> à rentrer ses informations.</w:t>
       </w:r>
     </w:p>
     <w:p>
@@ -5003,42 +5291,41 @@
           <w:tab w:val="num" w:pos="360"/>
         </w:tabs>
       </w:pPr>
-      <w:bookmarkStart w:id="16" w:name="_Toc71703259"/>
-      <w:bookmarkStart w:id="17" w:name="_Toc499021842"/>
-      <w:r>
-        <w:lastRenderedPageBreak/>
+      <w:bookmarkStart w:id="15" w:name="_Toc71703259"/>
+      <w:bookmarkStart w:id="16" w:name="_Toc499021842"/>
+      <w:r>
         <w:t>R</w:t>
       </w:r>
+      <w:bookmarkEnd w:id="15"/>
+      <w:r>
+        <w:t>éalisation</w:t>
+      </w:r>
       <w:bookmarkEnd w:id="16"/>
-      <w:r>
-        <w:t>éalisation</w:t>
-      </w:r>
+    </w:p>
+    <w:p>
+      <w:pPr>
+        <w:pStyle w:val="Titre2"/>
+        <w:rPr>
+          <w:i w:val="0"/>
+          <w:iCs/>
+        </w:rPr>
+      </w:pPr>
+      <w:bookmarkStart w:id="17" w:name="_Toc25553317"/>
+      <w:bookmarkStart w:id="18" w:name="_Toc71691022"/>
+      <w:bookmarkStart w:id="19" w:name="_Toc499021843"/>
+      <w:r>
+        <w:rPr>
+          <w:i w:val="0"/>
+          <w:iCs/>
+        </w:rPr>
+        <w:t>Dossier de réalisation</w:t>
+      </w:r>
+      <w:bookmarkStart w:id="20" w:name="_Toc25553318"/>
       <w:bookmarkEnd w:id="17"/>
-    </w:p>
-    <w:p>
-      <w:pPr>
-        <w:pStyle w:val="Titre2"/>
-        <w:rPr>
-          <w:i w:val="0"/>
-          <w:iCs/>
-        </w:rPr>
-      </w:pPr>
-      <w:bookmarkStart w:id="18" w:name="_Toc25553317"/>
-      <w:bookmarkStart w:id="19" w:name="_Toc71691022"/>
-      <w:bookmarkStart w:id="20" w:name="_Toc499021843"/>
-      <w:r>
-        <w:rPr>
-          <w:i w:val="0"/>
-          <w:iCs/>
-        </w:rPr>
-        <w:t>Dossier de réalisation</w:t>
-      </w:r>
-      <w:bookmarkStart w:id="21" w:name="_Toc25553318"/>
       <w:bookmarkEnd w:id="18"/>
       <w:bookmarkEnd w:id="19"/>
-      <w:bookmarkEnd w:id="20"/>
-    </w:p>
-    <w:bookmarkEnd w:id="21"/>
+    </w:p>
+    <w:bookmarkEnd w:id="20"/>
     <w:p>
       <w:pPr>
         <w:ind w:firstLine="360"/>
@@ -5063,6 +5350,31 @@
         </w:rPr>
         <w:t>Décrire la réalisation "physique" de votre projet</w:t>
       </w:r>
+    </w:p>
+    <w:p>
+      <w:pPr>
+        <w:ind w:firstLine="360"/>
+        <w:rPr>
+          <w:i/>
+          <w:iCs/>
+        </w:rPr>
+      </w:pPr>
+      <w:r>
+        <w:rPr>
+          <w:i/>
+          <w:iCs/>
+        </w:rPr>
+        <w:t>Inscription</w:t>
+      </w:r>
+    </w:p>
+    <w:p>
+      <w:pPr>
+        <w:ind w:firstLine="360"/>
+        <w:rPr>
+          <w:i/>
+          <w:iCs/>
+        </w:rPr>
+      </w:pPr>
     </w:p>
     <w:p>
       <w:pPr>
@@ -5354,6 +5666,349 @@
         </w:rPr>
         <w:t>, à moins que vous ne désiriez en expliquer une partie vous paraissant importante. Dans ce cas n’incluez que cette partie…</w:t>
       </w:r>
+    </w:p>
+    <w:p>
+      <w:pPr>
+        <w:ind w:left="1134" w:hanging="774"/>
+        <w:rPr>
+          <w:i/>
+          <w:iCs/>
+        </w:rPr>
+      </w:pPr>
+    </w:p>
+    <w:p>
+      <w:pPr>
+        <w:pStyle w:val="Sous-titre"/>
+      </w:pPr>
+    </w:p>
+    <w:p>
+      <w:pPr>
+        <w:pStyle w:val="Sous-titre"/>
+      </w:pPr>
+    </w:p>
+    <w:p>
+      <w:pPr>
+        <w:pStyle w:val="Sous-titre"/>
+      </w:pPr>
+    </w:p>
+    <w:p>
+      <w:pPr>
+        <w:pStyle w:val="Sous-titre"/>
+      </w:pPr>
+    </w:p>
+    <w:p>
+      <w:pPr>
+        <w:pStyle w:val="Sous-titre"/>
+      </w:pPr>
+    </w:p>
+    <w:p>
+      <w:pPr>
+        <w:pStyle w:val="Sous-titre"/>
+      </w:pPr>
+    </w:p>
+    <w:p>
+      <w:pPr>
+        <w:pStyle w:val="Sous-titre"/>
+      </w:pPr>
+    </w:p>
+    <w:p>
+      <w:pPr>
+        <w:pStyle w:val="Sous-titre"/>
+      </w:pPr>
+    </w:p>
+    <w:p>
+      <w:pPr>
+        <w:pStyle w:val="Sous-titre"/>
+      </w:pPr>
+    </w:p>
+    <w:p>
+      <w:pPr>
+        <w:pStyle w:val="Sous-titre"/>
+      </w:pPr>
+    </w:p>
+    <w:p>
+      <w:pPr>
+        <w:pStyle w:val="Sous-titre"/>
+      </w:pPr>
+    </w:p>
+    <w:p>
+      <w:pPr>
+        <w:pStyle w:val="Sous-titre"/>
+      </w:pPr>
+    </w:p>
+    <w:p>
+      <w:pPr>
+        <w:pStyle w:val="Sous-titre"/>
+      </w:pPr>
+    </w:p>
+    <w:p>
+      <w:pPr>
+        <w:pStyle w:val="Sous-titre"/>
+      </w:pPr>
+    </w:p>
+    <w:p>
+      <w:pPr>
+        <w:pStyle w:val="Sous-titre"/>
+      </w:pPr>
+    </w:p>
+    <w:p>
+      <w:pPr>
+        <w:pStyle w:val="Sous-titre"/>
+      </w:pPr>
+      <w:r>
+        <w:t>Structure du site</w:t>
+      </w:r>
+    </w:p>
+    <w:p>
+      <w:pPr>
+        <w:pStyle w:val="Sous-titre"/>
+      </w:pPr>
+      <w:r>
+        <w:t>Page Model</w:t>
+      </w:r>
+    </w:p>
+    <w:p/>
+    <w:p>
+      <w:pPr>
+        <w:pStyle w:val="Sous-titre"/>
+      </w:pPr>
+      <w:r>
+        <w:t>Connexion</w:t>
+      </w:r>
+    </w:p>
+    <w:p/>
+    <w:p>
+      <w:r>
+        <w:t xml:space="preserve">La connexion est un formulaire simple avec deux champs. Un login, et un mot de passe.  Le formulaire renvoie les informations sur une deuxième page, qui reçoit les champs, les traites, et fait une vérification avec la base de données. </w:t>
+      </w:r>
+    </w:p>
+    <w:p>
+      <w:pPr>
+        <w:pStyle w:val="Sous-titre"/>
+      </w:pPr>
+      <w:proofErr w:type="spellStart"/>
+      <w:r>
+        <w:t>Hashage</w:t>
+      </w:r>
+      <w:proofErr w:type="spellEnd"/>
+      <w:r>
+        <w:t xml:space="preserve"> du mot de passe</w:t>
+      </w:r>
+    </w:p>
+    <w:p>
+      <w:pPr>
+        <w:pStyle w:val="Sous-titre"/>
+      </w:pPr>
+      <w:r>
+        <w:t>Inscription</w:t>
+      </w:r>
+    </w:p>
+    <w:p>
+      <w:pPr>
+        <w:pStyle w:val="Sous-titre"/>
+      </w:pPr>
+      <w:proofErr w:type="spellStart"/>
+      <w:r>
+        <w:t>DBAccess</w:t>
+      </w:r>
+      <w:proofErr w:type="spellEnd"/>
+    </w:p>
+    <w:p>
+      <w:pPr>
+        <w:pStyle w:val="Sous-titre"/>
+      </w:pPr>
+      <w:r>
+        <w:t>Affichage des données</w:t>
+      </w:r>
+    </w:p>
+    <w:p>
+      <w:r>
+        <w:t>L’affichage des données sur consiste à créer un tableau HTML simple. Une fonction PHP appelle la base de données, et lui demande les informations nécessaires.</w:t>
+      </w:r>
+    </w:p>
+    <w:p>
+      <w:r>
+        <w:t xml:space="preserve">Le rendu est sous forme d’un </w:t>
+      </w:r>
+      <w:proofErr w:type="gramStart"/>
+      <w:r>
+        <w:t>tableau[</w:t>
+      </w:r>
+      <w:proofErr w:type="gramEnd"/>
+      <w:r>
+        <w:t xml:space="preserve">] PHP. Une boucle </w:t>
+      </w:r>
+      <w:proofErr w:type="spellStart"/>
+      <w:r>
+        <w:t>foreach</w:t>
+      </w:r>
+      <w:proofErr w:type="spellEnd"/>
+      <w:r>
+        <w:t xml:space="preserve"> déroule toutes les données dans l’ordre du tableau. Voici un </w:t>
+      </w:r>
+      <w:proofErr w:type="spellStart"/>
+      <w:r>
+        <w:t>apercu</w:t>
+      </w:r>
+      <w:proofErr w:type="spellEnd"/>
+      <w:r>
+        <w:t xml:space="preserve"> du code simplifié.</w:t>
+      </w:r>
+    </w:p>
+    <w:p>
+      <w:pPr>
+        <w:pStyle w:val="Sous-titre"/>
+        <w:keepNext/>
+      </w:pPr>
+      <w:r>
+        <w:rPr>
+          <w:noProof/>
+          <w:lang w:val="fr-CH" w:eastAsia="fr-CH"/>
+        </w:rPr>
+        <w:lastRenderedPageBreak/>
+        <w:drawing>
+          <wp:inline distT="0" distB="0" distL="0" distR="0" wp14:anchorId="09D4F173" wp14:editId="754BFBBF">
+            <wp:extent cx="3248025" cy="4476750"/>
+            <wp:effectExtent l="114300" t="114300" r="104775" b="152400"/>
+            <wp:docPr id="4" name="Image 4"/>
+            <wp:cNvGraphicFramePr>
+              <a:graphicFrameLocks xmlns:a="http://schemas.openxmlformats.org/drawingml/2006/main" noChangeAspect="1"/>
+            </wp:cNvGraphicFramePr>
+            <a:graphic xmlns:a="http://schemas.openxmlformats.org/drawingml/2006/main">
+              <a:graphicData uri="http://schemas.openxmlformats.org/drawingml/2006/picture">
+                <pic:pic xmlns:pic="http://schemas.openxmlformats.org/drawingml/2006/picture">
+                  <pic:nvPicPr>
+                    <pic:cNvPr id="1" name=""/>
+                    <pic:cNvPicPr/>
+                  </pic:nvPicPr>
+                  <pic:blipFill>
+                    <a:blip r:embed="rId13"/>
+                    <a:stretch>
+                      <a:fillRect/>
+                    </a:stretch>
+                  </pic:blipFill>
+                  <pic:spPr>
+                    <a:xfrm>
+                      <a:off x="0" y="0"/>
+                      <a:ext cx="3248025" cy="4476750"/>
+                    </a:xfrm>
+                    <a:prstGeom prst="rect">
+                      <a:avLst/>
+                    </a:prstGeom>
+                    <a:solidFill>
+                      <a:srgbClr val="FFFFFF">
+                        <a:shade val="85000"/>
+                      </a:srgbClr>
+                    </a:solidFill>
+                    <a:ln w="88900" cap="sq">
+                      <a:solidFill>
+                        <a:srgbClr val="FFFFFF"/>
+                      </a:solidFill>
+                      <a:miter lim="800000"/>
+                    </a:ln>
+                    <a:effectLst>
+                      <a:outerShdw blurRad="55000" dist="18000" dir="5400000" algn="tl" rotWithShape="0">
+                        <a:srgbClr val="000000">
+                          <a:alpha val="40000"/>
+                        </a:srgbClr>
+                      </a:outerShdw>
+                    </a:effectLst>
+                    <a:scene3d>
+                      <a:camera prst="orthographicFront"/>
+                      <a:lightRig rig="twoPt" dir="t">
+                        <a:rot lat="0" lon="0" rev="7200000"/>
+                      </a:lightRig>
+                    </a:scene3d>
+                    <a:sp3d>
+                      <a:bevelT w="25400" h="19050"/>
+                      <a:contourClr>
+                        <a:srgbClr val="FFFFFF"/>
+                      </a:contourClr>
+                    </a:sp3d>
+                  </pic:spPr>
+                </pic:pic>
+              </a:graphicData>
+            </a:graphic>
+          </wp:inline>
+        </w:drawing>
+      </w:r>
+      <w:bookmarkStart w:id="21" w:name="_GoBack"/>
+      <w:bookmarkEnd w:id="21"/>
+    </w:p>
+    <w:p>
+      <w:pPr>
+        <w:pStyle w:val="Lgende"/>
+      </w:pPr>
+      <w:r>
+        <w:t xml:space="preserve">Figure </w:t>
+      </w:r>
+      <w:r>
+        <w:fldChar w:fldCharType="begin"/>
+      </w:r>
+      <w:r>
+        <w:instrText xml:space="preserve"> SEQ Figure \* ARABIC </w:instrText>
+      </w:r>
+      <w:r>
+        <w:fldChar w:fldCharType="separate"/>
+      </w:r>
+      <w:r>
+        <w:rPr>
+          <w:noProof/>
+        </w:rPr>
+        <w:t>4</w:t>
+      </w:r>
+      <w:r>
+        <w:fldChar w:fldCharType="end"/>
+      </w:r>
+      <w:r>
+        <w:t xml:space="preserve"> :Affichage des données</w:t>
+      </w:r>
+    </w:p>
+    <w:p/>
+    <w:p>
+      <w:pPr>
+        <w:pStyle w:val="Sous-titre"/>
+      </w:pPr>
+      <w:r>
+        <w:t>Liste des équipes</w:t>
+      </w:r>
+    </w:p>
+    <w:p>
+      <w:pPr>
+        <w:pStyle w:val="Sous-titre"/>
+      </w:pPr>
+      <w:r>
+        <w:t>Listes des terrains</w:t>
+      </w:r>
+    </w:p>
+    <w:p>
+      <w:pPr>
+        <w:pStyle w:val="Sous-titre"/>
+      </w:pPr>
+      <w:r>
+        <w:t>T</w:t>
+      </w:r>
+      <w:r>
+        <w:t>ableau des données</w:t>
+      </w:r>
+    </w:p>
+    <w:p>
+      <w:pPr>
+        <w:pStyle w:val="Sous-titre"/>
+      </w:pPr>
+      <w:r>
+        <w:t>Menu de navigation</w:t>
+      </w:r>
+    </w:p>
+    <w:p/>
+    <w:p>
+      <w:pPr>
+        <w:ind w:left="1134" w:hanging="774"/>
+        <w:rPr>
+          <w:i/>
+          <w:iCs/>
+        </w:rPr>
+      </w:pPr>
     </w:p>
     <w:p>
       <w:pPr>
@@ -5792,7 +6447,6 @@
           <w:rFonts w:cs="Arial"/>
           <w:i/>
         </w:rPr>
-        <w:lastRenderedPageBreak/>
         <w:t>le</w:t>
       </w:r>
       <w:proofErr w:type="gramEnd"/>
@@ -6494,8 +7148,8 @@
       </w:pPr>
     </w:p>
     <w:sectPr>
-      <w:headerReference w:type="default" r:id="rId13"/>
-      <w:footerReference w:type="default" r:id="rId14"/>
+      <w:headerReference w:type="default" r:id="rId14"/>
+      <w:footerReference w:type="default" r:id="rId15"/>
       <w:pgSz w:w="11906" w:h="16838" w:code="9"/>
       <w:pgMar w:top="1418" w:right="1418" w:bottom="1418" w:left="1418" w:header="720" w:footer="720" w:gutter="0"/>
       <w:cols w:space="720"/>
@@ -6582,7 +7236,7 @@
         <w:sz w:val="16"/>
         <w:szCs w:val="16"/>
       </w:rPr>
-      <w:t>12</w:t>
+      <w:t>14</w:t>
     </w:r>
     <w:r>
       <w:rPr>
@@ -9279,6 +9933,52 @@
       <w:szCs w:val="18"/>
     </w:rPr>
   </w:style>
+  <w:style w:type="paragraph" w:styleId="Sous-titre">
+    <w:name w:val="Subtitle"/>
+    <w:basedOn w:val="Normal"/>
+    <w:next w:val="Normal"/>
+    <w:link w:val="Sous-titreCar"/>
+    <w:qFormat/>
+    <w:rsid w:val="00570697"/>
+    <w:pPr>
+      <w:numPr>
+        <w:ilvl w:val="1"/>
+      </w:numPr>
+      <w:spacing w:after="160"/>
+    </w:pPr>
+    <w:rPr>
+      <w:rFonts w:asciiTheme="minorHAnsi" w:eastAsiaTheme="minorEastAsia" w:hAnsiTheme="minorHAnsi" w:cstheme="minorBidi"/>
+      <w:color w:val="5A5A5A" w:themeColor="text1" w:themeTint="A5"/>
+      <w:spacing w:val="15"/>
+      <w:sz w:val="22"/>
+      <w:szCs w:val="22"/>
+    </w:rPr>
+  </w:style>
+  <w:style w:type="character" w:customStyle="1" w:styleId="Sous-titreCar">
+    <w:name w:val="Sous-titre Car"/>
+    <w:basedOn w:val="Policepardfaut"/>
+    <w:link w:val="Sous-titre"/>
+    <w:rsid w:val="00570697"/>
+    <w:rPr>
+      <w:rFonts w:asciiTheme="minorHAnsi" w:eastAsiaTheme="minorEastAsia" w:hAnsiTheme="minorHAnsi" w:cstheme="minorBidi"/>
+      <w:color w:val="5A5A5A" w:themeColor="text1" w:themeTint="A5"/>
+      <w:spacing w:val="15"/>
+      <w:sz w:val="22"/>
+      <w:szCs w:val="22"/>
+      <w:lang w:val="fr-FR" w:eastAsia="fr-FR"/>
+    </w:rPr>
+  </w:style>
+  <w:style w:type="paragraph" w:styleId="Sansinterligne">
+    <w:name w:val="No Spacing"/>
+    <w:uiPriority w:val="1"/>
+    <w:qFormat/>
+    <w:rsid w:val="006C7E5E"/>
+    <w:rPr>
+      <w:rFonts w:ascii="Arial" w:hAnsi="Arial"/>
+      <w:sz w:val="24"/>
+      <w:lang w:val="fr-FR" w:eastAsia="fr-FR"/>
+    </w:rPr>
+  </w:style>
 </w:styles>
 </file>
 

</xml_diff>

<commit_message>
changer le mot de passe + inscriptionAdmin
</commit_message>
<xml_diff>
--- a/Documentation/Rapport-de-projet-TPI-grouxmathias.docx
+++ b/Documentation/Rapport-de-projet-TPI-grouxmathias.docx
@@ -2347,41 +2347,18 @@
     </w:p>
     <w:p>
       <w:pPr>
-        <w:rPr>
-          <w:i/>
-          <w:iCs/>
-          <w:szCs w:val="14"/>
-        </w:rPr>
-      </w:pPr>
-    </w:p>
-    <w:p>
-      <w:pPr>
-        <w:rPr>
-          <w:szCs w:val="14"/>
-        </w:rPr>
-      </w:pPr>
-    </w:p>
-    <w:p>
-      <w:pPr>
         <w:pStyle w:val="Titre2"/>
         <w:rPr>
           <w:i w:val="0"/>
           <w:iCs/>
         </w:rPr>
       </w:pPr>
-      <w:r>
-        <w:rPr>
-          <w:szCs w:val="14"/>
-        </w:rPr>
-        <w:br w:type="page"/>
-      </w:r>
       <w:bookmarkStart w:id="3" w:name="_Toc499021835"/>
       <w:r>
         <w:rPr>
           <w:i w:val="0"/>
           <w:iCs/>
         </w:rPr>
-        <w:lastRenderedPageBreak/>
         <w:t>Planification</w:t>
       </w:r>
       <w:r>
@@ -3225,6 +3202,7 @@
           <w:iCs/>
           <w:szCs w:val="14"/>
         </w:rPr>
+        <w:lastRenderedPageBreak/>
         <w:t>les</w:t>
       </w:r>
       <w:proofErr w:type="gramEnd"/>
@@ -4083,6 +4061,7 @@
         <w:pStyle w:val="Titre3"/>
       </w:pPr>
       <w:r>
+        <w:lastRenderedPageBreak/>
         <w:t>Programmes utilisés</w:t>
       </w:r>
     </w:p>
@@ -4379,12 +4358,110 @@
     </w:p>
     <w:p>
       <w:pPr>
+        <w:keepNext/>
         <w:jc w:val="both"/>
       </w:pPr>
-    </w:p>
-    <w:p>
-      <w:pPr>
+      <w:r>
+        <w:rPr>
+          <w:noProof/>
+          <w:lang w:val="fr-CH" w:eastAsia="fr-CH"/>
+        </w:rPr>
+        <w:drawing>
+          <wp:inline distT="0" distB="0" distL="0" distR="0">
+            <wp:extent cx="1382573" cy="1382573"/>
+            <wp:effectExtent l="0" t="0" r="8255" b="8255"/>
+            <wp:docPr id="7" name="Image 7" descr="JMerise - YouTube"/>
+            <wp:cNvGraphicFramePr>
+              <a:graphicFrameLocks xmlns:a="http://schemas.openxmlformats.org/drawingml/2006/main" noChangeAspect="1"/>
+            </wp:cNvGraphicFramePr>
+            <a:graphic xmlns:a="http://schemas.openxmlformats.org/drawingml/2006/main">
+              <a:graphicData uri="http://schemas.openxmlformats.org/drawingml/2006/picture">
+                <pic:pic xmlns:pic="http://schemas.openxmlformats.org/drawingml/2006/picture">
+                  <pic:nvPicPr>
+                    <pic:cNvPr id="0" name="Picture 1" descr="JMerise - YouTube"/>
+                    <pic:cNvPicPr>
+                      <a:picLocks noChangeAspect="1" noChangeArrowheads="1"/>
+                    </pic:cNvPicPr>
+                  </pic:nvPicPr>
+                  <pic:blipFill>
+                    <a:blip r:embed="rId9" cstate="print">
+                      <a:extLst>
+                        <a:ext uri="{28A0092B-C50C-407E-A947-70E740481C1C}">
+                          <a14:useLocalDpi xmlns:a14="http://schemas.microsoft.com/office/drawing/2010/main" val="0"/>
+                        </a:ext>
+                      </a:extLst>
+                    </a:blip>
+                    <a:srcRect/>
+                    <a:stretch>
+                      <a:fillRect/>
+                    </a:stretch>
+                  </pic:blipFill>
+                  <pic:spPr bwMode="auto">
+                    <a:xfrm>
+                      <a:off x="0" y="0"/>
+                      <a:ext cx="1389168" cy="1389168"/>
+                    </a:xfrm>
+                    <a:prstGeom prst="rect">
+                      <a:avLst/>
+                    </a:prstGeom>
+                    <a:noFill/>
+                    <a:ln>
+                      <a:noFill/>
+                    </a:ln>
+                  </pic:spPr>
+                </pic:pic>
+              </a:graphicData>
+            </a:graphic>
+          </wp:inline>
+        </w:drawing>
+      </w:r>
+    </w:p>
+    <w:p>
+      <w:pPr>
+        <w:pStyle w:val="Lgende"/>
         <w:jc w:val="both"/>
+      </w:pPr>
+      <w:r>
+        <w:t xml:space="preserve">Figure </w:t>
+      </w:r>
+      <w:r>
+        <w:fldChar w:fldCharType="begin"/>
+      </w:r>
+      <w:r>
+        <w:instrText xml:space="preserve"> SEQ Figure \* ARABIC </w:instrText>
+      </w:r>
+      <w:r>
+        <w:fldChar w:fldCharType="separate"/>
+      </w:r>
+      <w:r>
+        <w:rPr>
+          <w:noProof/>
+        </w:rPr>
+        <w:t>2</w:t>
+      </w:r>
+      <w:r>
+        <w:fldChar w:fldCharType="end"/>
+      </w:r>
+      <w:r>
+        <w:t xml:space="preserve"> : </w:t>
+      </w:r>
+      <w:proofErr w:type="spellStart"/>
+      <w:r>
+        <w:t>incone</w:t>
+      </w:r>
+      <w:proofErr w:type="spellEnd"/>
+      <w:r>
+        <w:t xml:space="preserve"> de </w:t>
+      </w:r>
+      <w:proofErr w:type="spellStart"/>
+      <w:r>
+        <w:t>jMerise</w:t>
+      </w:r>
+      <w:proofErr w:type="spellEnd"/>
+    </w:p>
+    <w:p>
+      <w:pPr>
+        <w:jc w:val="both"/>
         <w:rPr>
           <w:b/>
         </w:rPr>
@@ -4462,6 +4539,7 @@
         <w:jc w:val="both"/>
       </w:pPr>
       <w:r>
+        <w:lastRenderedPageBreak/>
         <w:t>Ce progr</w:t>
       </w:r>
       <w:r>
@@ -4503,7 +4581,7 @@
                     </pic:cNvPicPr>
                   </pic:nvPicPr>
                   <pic:blipFill>
-                    <a:blip r:embed="rId9" cstate="print">
+                    <a:blip r:embed="rId10" cstate="print">
                       <a:extLst>
                         <a:ext uri="{28A0092B-C50C-407E-A947-70E740481C1C}">
                           <a14:useLocalDpi xmlns:a14="http://schemas.microsoft.com/office/drawing/2010/main" val="0"/>
@@ -4558,7 +4636,7 @@
         <w:rPr>
           <w:noProof/>
         </w:rPr>
-        <w:t>2</w:t>
+        <w:t>3</w:t>
       </w:r>
       <w:r>
         <w:fldChar w:fldCharType="end"/>
@@ -4630,107 +4708,6 @@
             <wp:extent cx="2247900" cy="996492"/>
             <wp:effectExtent l="0" t="0" r="0" b="0"/>
             <wp:docPr id="9" name="Image 9"/>
-            <wp:cNvGraphicFramePr>
-              <a:graphicFrameLocks xmlns:a="http://schemas.openxmlformats.org/drawingml/2006/main" noChangeAspect="1"/>
-            </wp:cNvGraphicFramePr>
-            <a:graphic xmlns:a="http://schemas.openxmlformats.org/drawingml/2006/main">
-              <a:graphicData uri="http://schemas.openxmlformats.org/drawingml/2006/picture">
-                <pic:pic xmlns:pic="http://schemas.openxmlformats.org/drawingml/2006/picture">
-                  <pic:nvPicPr>
-                    <pic:cNvPr id="1" name=""/>
-                    <pic:cNvPicPr/>
-                  </pic:nvPicPr>
-                  <pic:blipFill>
-                    <a:blip r:embed="rId10"/>
-                    <a:stretch>
-                      <a:fillRect/>
-                    </a:stretch>
-                  </pic:blipFill>
-                  <pic:spPr>
-                    <a:xfrm>
-                      <a:off x="0" y="0"/>
-                      <a:ext cx="2249515" cy="997208"/>
-                    </a:xfrm>
-                    <a:prstGeom prst="rect">
-                      <a:avLst/>
-                    </a:prstGeom>
-                  </pic:spPr>
-                </pic:pic>
-              </a:graphicData>
-            </a:graphic>
-          </wp:inline>
-        </w:drawing>
-      </w:r>
-    </w:p>
-    <w:p>
-      <w:pPr>
-        <w:rPr>
-          <w:b/>
-        </w:rPr>
-      </w:pPr>
-      <w:proofErr w:type="spellStart"/>
-      <w:r>
-        <w:rPr>
-          <w:b/>
-        </w:rPr>
-        <w:t>PHPMyAdmin</w:t>
-      </w:r>
-      <w:proofErr w:type="spellEnd"/>
-    </w:p>
-    <w:p>
-      <w:proofErr w:type="spellStart"/>
-      <w:proofErr w:type="gramStart"/>
-      <w:r>
-        <w:t>phpMyAdmin</w:t>
-      </w:r>
-      <w:proofErr w:type="spellEnd"/>
-      <w:proofErr w:type="gramEnd"/>
-      <w:r>
-        <w:t xml:space="preserve"> est un logiciel libre écrit en PHP, destiné à gérer l’administration de MySQL sur le Web. </w:t>
-      </w:r>
-      <w:proofErr w:type="spellStart"/>
-      <w:proofErr w:type="gramStart"/>
-      <w:r>
-        <w:t>phpMyAdmin</w:t>
-      </w:r>
-      <w:proofErr w:type="spellEnd"/>
-      <w:proofErr w:type="gramEnd"/>
-      <w:r>
-        <w:t xml:space="preserve"> prend en charge un large éventail d’opérations sur MySQL et </w:t>
-      </w:r>
-      <w:proofErr w:type="spellStart"/>
-      <w:r>
-        <w:t>MariaDB</w:t>
-      </w:r>
-      <w:proofErr w:type="spellEnd"/>
-      <w:r>
-        <w:t xml:space="preserve">. Les opérations fréquemment utilisées (gestion des bases de données, des tables, des colonnes, des relations, des index, des utilisateurs, des </w:t>
-      </w:r>
-      <w:r>
-        <w:lastRenderedPageBreak/>
-        <w:t>permissions, etc.) peuvent être effectuées via l’interface utilisateur, tout en ayant la possibilité d’exécuter directement n’importe quelle instruction SQL.</w:t>
-      </w:r>
-      <w:r>
-        <w:rPr>
-          <w:rStyle w:val="Appelnotedebasdep"/>
-        </w:rPr>
-        <w:footnoteReference w:id="1"/>
-      </w:r>
-    </w:p>
-    <w:p>
-      <w:pPr>
-        <w:keepNext/>
-      </w:pPr>
-      <w:r>
-        <w:rPr>
-          <w:noProof/>
-          <w:lang w:val="fr-CH" w:eastAsia="fr-CH"/>
-        </w:rPr>
-        <w:drawing>
-          <wp:inline distT="0" distB="0" distL="0" distR="0" wp14:anchorId="0971D514" wp14:editId="6F081F34">
-            <wp:extent cx="1583025" cy="3076575"/>
-            <wp:effectExtent l="0" t="0" r="0" b="0"/>
-            <wp:docPr id="1" name="Image 1"/>
             <wp:cNvGraphicFramePr>
               <a:graphicFrameLocks xmlns:a="http://schemas.openxmlformats.org/drawingml/2006/main" noChangeAspect="1"/>
             </wp:cNvGraphicFramePr>
@@ -4750,7 +4727,7 @@
                   <pic:spPr>
                     <a:xfrm>
                       <a:off x="0" y="0"/>
-                      <a:ext cx="1607172" cy="3123505"/>
+                      <a:ext cx="2249515" cy="997208"/>
                     </a:xfrm>
                     <a:prstGeom prst="rect">
                       <a:avLst/>
@@ -4765,44 +4742,54 @@
     </w:p>
     <w:p>
       <w:pPr>
-        <w:pStyle w:val="Lgende"/>
-      </w:pPr>
-      <w:r>
-        <w:t xml:space="preserve">Figure </w:t>
-      </w:r>
-      <w:r>
-        <w:fldChar w:fldCharType="begin"/>
-      </w:r>
-      <w:r>
-        <w:instrText xml:space="preserve"> SEQ Figure \* ARABIC </w:instrText>
-      </w:r>
-      <w:r>
-        <w:fldChar w:fldCharType="separate"/>
-      </w:r>
-      <w:r>
-        <w:rPr>
-          <w:noProof/>
-        </w:rPr>
-        <w:t>3</w:t>
-      </w:r>
-      <w:r>
-        <w:fldChar w:fldCharType="end"/>
-      </w:r>
-      <w:r>
-        <w:t xml:space="preserve"> : interface de </w:t>
-      </w:r>
+        <w:rPr>
+          <w:b/>
+        </w:rPr>
+      </w:pPr>
       <w:proofErr w:type="spellStart"/>
       <w:r>
-        <w:t>PhpMyAdmin</w:t>
+        <w:rPr>
+          <w:b/>
+        </w:rPr>
+        <w:t>PHPMyAdmin</w:t>
       </w:r>
       <w:proofErr w:type="spellEnd"/>
     </w:p>
     <w:p>
-      <w:pPr>
-        <w:rPr>
-          <w:b/>
-        </w:rPr>
-      </w:pPr>
+      <w:proofErr w:type="spellStart"/>
+      <w:proofErr w:type="gramStart"/>
+      <w:r>
+        <w:t>phpMyAdmin</w:t>
+      </w:r>
+      <w:proofErr w:type="spellEnd"/>
+      <w:proofErr w:type="gramEnd"/>
+      <w:r>
+        <w:t xml:space="preserve"> est un logiciel libre écrit en PHP, destiné à gérer l’administration de MySQL sur le Web. </w:t>
+      </w:r>
+      <w:proofErr w:type="spellStart"/>
+      <w:proofErr w:type="gramStart"/>
+      <w:r>
+        <w:t>phpMyAdmin</w:t>
+      </w:r>
+      <w:proofErr w:type="spellEnd"/>
+      <w:proofErr w:type="gramEnd"/>
+      <w:r>
+        <w:t xml:space="preserve"> prend en charge un large éventail d’opérations sur MySQL et </w:t>
+      </w:r>
+      <w:proofErr w:type="spellStart"/>
+      <w:r>
+        <w:t>MariaDB</w:t>
+      </w:r>
+      <w:proofErr w:type="spellEnd"/>
+      <w:r>
+        <w:t>. Les opérations fréquemment utilisées (gestion des bases de données, des tables, des colonnes, des relations, des index, des utilisateurs, des permissions, etc.) peuvent être effectuées via l’interface utilisateur, tout en ayant la possibilité d’exécuter directement n’importe quelle instruction SQL.</w:t>
+      </w:r>
+      <w:r>
+        <w:rPr>
+          <w:rStyle w:val="Appelnotedebasdep"/>
+        </w:rPr>
+        <w:footnoteReference w:id="1"/>
+      </w:r>
     </w:p>
     <w:p>
       <w:pPr>
@@ -4813,11 +4800,12 @@
           <w:noProof/>
           <w:lang w:val="fr-CH" w:eastAsia="fr-CH"/>
         </w:rPr>
+        <w:lastRenderedPageBreak/>
         <w:drawing>
-          <wp:inline distT="0" distB="0" distL="0" distR="0" wp14:anchorId="6C5A14D2" wp14:editId="42B6A1DA">
-            <wp:extent cx="2505075" cy="892381"/>
-            <wp:effectExtent l="0" t="0" r="0" b="3175"/>
-            <wp:docPr id="10" name="Image 10"/>
+          <wp:inline distT="0" distB="0" distL="0" distR="0" wp14:anchorId="0971D514" wp14:editId="6F081F34">
+            <wp:extent cx="1583025" cy="3076575"/>
+            <wp:effectExtent l="0" t="0" r="0" b="0"/>
+            <wp:docPr id="1" name="Image 1"/>
             <wp:cNvGraphicFramePr>
               <a:graphicFrameLocks xmlns:a="http://schemas.openxmlformats.org/drawingml/2006/main" noChangeAspect="1"/>
             </wp:cNvGraphicFramePr>
@@ -4837,7 +4825,7 @@
                   <pic:spPr>
                     <a:xfrm>
                       <a:off x="0" y="0"/>
-                      <a:ext cx="2531966" cy="901960"/>
+                      <a:ext cx="1607172" cy="3123505"/>
                     </a:xfrm>
                     <a:prstGeom prst="rect">
                       <a:avLst/>
@@ -4853,9 +4841,6 @@
     <w:p>
       <w:pPr>
         <w:pStyle w:val="Lgende"/>
-        <w:rPr>
-          <w:b/>
-        </w:rPr>
       </w:pPr>
       <w:r>
         <w:t xml:space="preserve">Figure </w:t>
@@ -4879,72 +4864,13 @@
         <w:fldChar w:fldCharType="end"/>
       </w:r>
       <w:r>
-        <w:t xml:space="preserve"> : Logo de </w:t>
+        <w:t xml:space="preserve"> : interface de </w:t>
       </w:r>
       <w:proofErr w:type="spellStart"/>
       <w:r>
-        <w:t>SwissCenter</w:t>
+        <w:t>PhpMyAdmin</w:t>
       </w:r>
       <w:proofErr w:type="spellEnd"/>
-    </w:p>
-    <w:p>
-      <w:pPr>
-        <w:rPr>
-          <w:b/>
-        </w:rPr>
-      </w:pPr>
-      <w:proofErr w:type="spellStart"/>
-      <w:r>
-        <w:rPr>
-          <w:b/>
-        </w:rPr>
-        <w:t>Swiss</w:t>
-      </w:r>
-      <w:proofErr w:type="spellEnd"/>
-      <w:r>
-        <w:rPr>
-          <w:b/>
-        </w:rPr>
-        <w:t xml:space="preserve"> Center</w:t>
-      </w:r>
-    </w:p>
-    <w:p>
-      <w:proofErr w:type="spellStart"/>
-      <w:r>
-        <w:t>SwissCenter</w:t>
-      </w:r>
-      <w:proofErr w:type="spellEnd"/>
-      <w:r>
-        <w:t xml:space="preserve"> est une division fonctionnelle du groupe </w:t>
-      </w:r>
-      <w:proofErr w:type="spellStart"/>
-      <w:r>
-        <w:t>OpenBusiness</w:t>
-      </w:r>
-      <w:proofErr w:type="spellEnd"/>
-      <w:r>
-        <w:t xml:space="preserve"> SA, actif depuis 1994 dans le domaine des technologies de l'information et de l'informatique de pointe</w:t>
-      </w:r>
-      <w:r>
-        <w:rPr>
-          <w:rStyle w:val="Appelnotedebasdep"/>
-        </w:rPr>
-        <w:footnoteReference w:id="2"/>
-      </w:r>
-      <w:r>
-        <w:t>.</w:t>
-      </w:r>
-      <w:r>
-        <w:t xml:space="preserve"> Cette entreprise nous permet de d’héb</w:t>
-      </w:r>
-      <w:r>
-        <w:t>erger le site Web et de tester les fonctionnalités qui n’étaient pas encore possible, par exemple l’envoi des mails automatiques.</w:t>
-      </w:r>
-    </w:p>
-    <w:p>
-      <w:r>
-        <w:t>Ceci permettra ensuite de rédiger un manuel d’installation et d’utilisation pour l’administrateur, comme demandé dans le cahier des charges.</w:t>
-      </w:r>
     </w:p>
     <w:p>
       <w:pPr>
@@ -4963,10 +4889,10 @@
           <w:lang w:val="fr-CH" w:eastAsia="fr-CH"/>
         </w:rPr>
         <w:drawing>
-          <wp:inline distT="0" distB="0" distL="0" distR="0" wp14:anchorId="1E2696DE" wp14:editId="1310661F">
-            <wp:extent cx="1811297" cy="971550"/>
-            <wp:effectExtent l="0" t="0" r="0" b="0"/>
-            <wp:docPr id="11" name="Image 11"/>
+          <wp:inline distT="0" distB="0" distL="0" distR="0" wp14:anchorId="6C5A14D2" wp14:editId="42B6A1DA">
+            <wp:extent cx="2505075" cy="892381"/>
+            <wp:effectExtent l="0" t="0" r="0" b="3175"/>
+            <wp:docPr id="10" name="Image 10"/>
             <wp:cNvGraphicFramePr>
               <a:graphicFrameLocks xmlns:a="http://schemas.openxmlformats.org/drawingml/2006/main" noChangeAspect="1"/>
             </wp:cNvGraphicFramePr>
@@ -4986,6 +4912,155 @@
                   <pic:spPr>
                     <a:xfrm>
                       <a:off x="0" y="0"/>
+                      <a:ext cx="2531966" cy="901960"/>
+                    </a:xfrm>
+                    <a:prstGeom prst="rect">
+                      <a:avLst/>
+                    </a:prstGeom>
+                  </pic:spPr>
+                </pic:pic>
+              </a:graphicData>
+            </a:graphic>
+          </wp:inline>
+        </w:drawing>
+      </w:r>
+    </w:p>
+    <w:p>
+      <w:pPr>
+        <w:pStyle w:val="Lgende"/>
+        <w:rPr>
+          <w:b/>
+        </w:rPr>
+      </w:pPr>
+      <w:r>
+        <w:t xml:space="preserve">Figure </w:t>
+      </w:r>
+      <w:r>
+        <w:fldChar w:fldCharType="begin"/>
+      </w:r>
+      <w:r>
+        <w:instrText xml:space="preserve"> SEQ Figure \* ARABIC </w:instrText>
+      </w:r>
+      <w:r>
+        <w:fldChar w:fldCharType="separate"/>
+      </w:r>
+      <w:r>
+        <w:rPr>
+          <w:noProof/>
+        </w:rPr>
+        <w:t>5</w:t>
+      </w:r>
+      <w:r>
+        <w:fldChar w:fldCharType="end"/>
+      </w:r>
+      <w:r>
+        <w:t xml:space="preserve"> : Logo de </w:t>
+      </w:r>
+      <w:proofErr w:type="spellStart"/>
+      <w:r>
+        <w:t>SwissCenter</w:t>
+      </w:r>
+      <w:proofErr w:type="spellEnd"/>
+    </w:p>
+    <w:p>
+      <w:pPr>
+        <w:rPr>
+          <w:b/>
+        </w:rPr>
+      </w:pPr>
+      <w:proofErr w:type="spellStart"/>
+      <w:r>
+        <w:rPr>
+          <w:b/>
+        </w:rPr>
+        <w:t>Swiss</w:t>
+      </w:r>
+      <w:proofErr w:type="spellEnd"/>
+      <w:r>
+        <w:rPr>
+          <w:b/>
+        </w:rPr>
+        <w:t xml:space="preserve"> Center</w:t>
+      </w:r>
+    </w:p>
+    <w:p>
+      <w:proofErr w:type="spellStart"/>
+      <w:r>
+        <w:t>SwissCenter</w:t>
+      </w:r>
+      <w:proofErr w:type="spellEnd"/>
+      <w:r>
+        <w:t xml:space="preserve"> est une division fonctionnelle du groupe </w:t>
+      </w:r>
+      <w:proofErr w:type="spellStart"/>
+      <w:r>
+        <w:t>OpenBusiness</w:t>
+      </w:r>
+      <w:proofErr w:type="spellEnd"/>
+      <w:r>
+        <w:t xml:space="preserve"> SA, actif depuis 1994 dans le domaine des technologies de l'information et de l'informatique de pointe</w:t>
+      </w:r>
+      <w:r>
+        <w:rPr>
+          <w:rStyle w:val="Appelnotedebasdep"/>
+        </w:rPr>
+        <w:footnoteReference w:id="2"/>
+      </w:r>
+      <w:r>
+        <w:t>.</w:t>
+      </w:r>
+      <w:r>
+        <w:t xml:space="preserve"> Cette entreprise nous permet de d’héb</w:t>
+      </w:r>
+      <w:r>
+        <w:t>erger le site Web et de tester les fonctionnalités qui n’étaient pas encore possible, par exemple l’envoi des mails automatiques.</w:t>
+      </w:r>
+    </w:p>
+    <w:p>
+      <w:r>
+        <w:t>Ceci permettra ensuite de rédiger un manuel d’installation et d’utilisation pour l’administrateur, comme demandé dans le cahier des charges.</w:t>
+      </w:r>
+    </w:p>
+    <w:p>
+      <w:pPr>
+        <w:rPr>
+          <w:b/>
+        </w:rPr>
+      </w:pPr>
+    </w:p>
+    <w:p>
+      <w:pPr>
+        <w:keepNext/>
+      </w:pPr>
+      <w:r>
+        <w:rPr>
+          <w:noProof/>
+          <w:lang w:val="fr-CH" w:eastAsia="fr-CH"/>
+        </w:rPr>
+        <w:drawing>
+          <wp:inline distT="0" distB="0" distL="0" distR="0" wp14:anchorId="1E2696DE" wp14:editId="1310661F">
+            <wp:extent cx="1811297" cy="971550"/>
+            <wp:effectExtent l="0" t="0" r="0" b="0"/>
+            <wp:docPr id="11" name="Image 11"/>
+            <wp:cNvGraphicFramePr>
+              <a:graphicFrameLocks xmlns:a="http://schemas.openxmlformats.org/drawingml/2006/main" noChangeAspect="1"/>
+            </wp:cNvGraphicFramePr>
+            <a:graphic xmlns:a="http://schemas.openxmlformats.org/drawingml/2006/main">
+              <a:graphicData uri="http://schemas.openxmlformats.org/drawingml/2006/picture">
+                <pic:pic xmlns:pic="http://schemas.openxmlformats.org/drawingml/2006/picture">
+                  <pic:nvPicPr>
+                    <pic:cNvPr id="1" name=""/>
+                    <pic:cNvPicPr/>
+                  </pic:nvPicPr>
+                  <pic:blipFill>
+                    <a:blip r:embed="rId14"/>
+                    <a:stretch>
+                      <a:fillRect/>
+                    </a:stretch>
+                  </pic:blipFill>
+                  <pic:spPr>
+                    <a:xfrm>
+                      <a:off x="0" y="0"/>
                       <a:ext cx="1818406" cy="975363"/>
                     </a:xfrm>
                     <a:prstGeom prst="rect">
@@ -5022,7 +5097,7 @@
         <w:rPr>
           <w:noProof/>
         </w:rPr>
-        <w:t>5</w:t>
+        <w:t>6</w:t>
       </w:r>
       <w:r>
         <w:fldChar w:fldCharType="end"/>
@@ -5054,64 +5129,64 @@
     <w:p>
       <w:proofErr w:type="spellStart"/>
       <w:r>
+        <w:t>Boutstrap</w:t>
+      </w:r>
+      <w:proofErr w:type="spellEnd"/>
+      <w:r>
+        <w:t xml:space="preserve"> est une collection d’outils qui permet de créer </w:t>
+      </w:r>
+      <w:proofErr w:type="gramStart"/>
+      <w:r>
+        <w:t xml:space="preserve">un site </w:t>
+      </w:r>
+      <w:r>
+        <w:t>responsive</w:t>
+      </w:r>
+      <w:proofErr w:type="gramEnd"/>
+      <w:r>
+        <w:t xml:space="preserve"> </w:t>
+      </w:r>
+      <w:r>
+        <w:t xml:space="preserve">par exemple. Le code HTML et CSS </w:t>
+      </w:r>
+      <w:r>
+        <w:t xml:space="preserve">et JavaScript </w:t>
+      </w:r>
+      <w:r>
+        <w:t>sont déjà é</w:t>
+      </w:r>
+      <w:r>
+        <w:t>d</w:t>
+      </w:r>
+      <w:r>
+        <w:t>ités pour la maquette sur site.</w:t>
+      </w:r>
+    </w:p>
+    <w:p>
+      <w:r>
         <w:lastRenderedPageBreak/>
-        <w:t>Boutstrap</w:t>
+        <w:t xml:space="preserve">Le site de base qui a été retenu se trouve sur </w:t>
+      </w:r>
+      <w:hyperlink r:id="rId15" w:history="1">
+        <w:r>
+          <w:rPr>
+            <w:rStyle w:val="Lienhypertexte"/>
+          </w:rPr>
+          <w:t>https://themewagon.com</w:t>
+        </w:r>
+      </w:hyperlink>
+      <w:r>
+        <w:t xml:space="preserve">. Le site se nomme </w:t>
+      </w:r>
+      <w:proofErr w:type="spellStart"/>
+      <w:r>
+        <w:t>Shopper</w:t>
       </w:r>
       <w:proofErr w:type="spellEnd"/>
       <w:r>
-        <w:t xml:space="preserve"> est une collection d’outils qui permet de créer </w:t>
-      </w:r>
-      <w:proofErr w:type="gramStart"/>
-      <w:r>
-        <w:t xml:space="preserve">un site </w:t>
-      </w:r>
-      <w:r>
-        <w:t>responsive</w:t>
-      </w:r>
-      <w:proofErr w:type="gramEnd"/>
-      <w:r>
-        <w:t xml:space="preserve"> </w:t>
-      </w:r>
-      <w:r>
-        <w:t xml:space="preserve">par exemple. Le code HTML et CSS </w:t>
-      </w:r>
-      <w:r>
-        <w:t xml:space="preserve">et JavaScript </w:t>
-      </w:r>
-      <w:r>
-        <w:t>sont déjà é</w:t>
-      </w:r>
-      <w:r>
-        <w:t>d</w:t>
-      </w:r>
-      <w:r>
-        <w:t>ités pour la maquette sur site.</w:t>
-      </w:r>
-    </w:p>
-    <w:p>
-      <w:r>
-        <w:t xml:space="preserve">Le site de base qui a été retenu se trouve sur </w:t>
-      </w:r>
-      <w:hyperlink r:id="rId14" w:history="1">
-        <w:r>
-          <w:rPr>
-            <w:rStyle w:val="Lienhypertexte"/>
-          </w:rPr>
-          <w:t>https://themewagon.com</w:t>
-        </w:r>
-      </w:hyperlink>
-      <w:r>
-        <w:t xml:space="preserve">. Le site se nomme </w:t>
-      </w:r>
-      <w:proofErr w:type="spellStart"/>
-      <w:r>
-        <w:t>Shopper</w:t>
-      </w:r>
-      <w:proofErr w:type="spellEnd"/>
-      <w:r>
         <w:t xml:space="preserve"> et se trouve sur le site suivant : </w:t>
       </w:r>
-      <w:hyperlink r:id="rId15" w:history="1">
+      <w:hyperlink r:id="rId16" w:history="1">
         <w:r>
           <w:rPr>
             <w:rStyle w:val="Lienhypertexte"/>
@@ -5261,94 +5336,6 @@
             <wp:extent cx="5759450" cy="2141855"/>
             <wp:effectExtent l="0" t="0" r="0" b="0"/>
             <wp:docPr id="8" name="Image 8"/>
-            <wp:cNvGraphicFramePr>
-              <a:graphicFrameLocks xmlns:a="http://schemas.openxmlformats.org/drawingml/2006/main" noChangeAspect="1"/>
-            </wp:cNvGraphicFramePr>
-            <a:graphic xmlns:a="http://schemas.openxmlformats.org/drawingml/2006/main">
-              <a:graphicData uri="http://schemas.openxmlformats.org/drawingml/2006/picture">
-                <pic:pic xmlns:pic="http://schemas.openxmlformats.org/drawingml/2006/picture">
-                  <pic:nvPicPr>
-                    <pic:cNvPr id="1" name=""/>
-                    <pic:cNvPicPr/>
-                  </pic:nvPicPr>
-                  <pic:blipFill>
-                    <a:blip r:embed="rId16"/>
-                    <a:stretch>
-                      <a:fillRect/>
-                    </a:stretch>
-                  </pic:blipFill>
-                  <pic:spPr>
-                    <a:xfrm>
-                      <a:off x="0" y="0"/>
-                      <a:ext cx="5759450" cy="2141855"/>
-                    </a:xfrm>
-                    <a:prstGeom prst="rect">
-                      <a:avLst/>
-                    </a:prstGeom>
-                  </pic:spPr>
-                </pic:pic>
-              </a:graphicData>
-            </a:graphic>
-          </wp:inline>
-        </w:drawing>
-      </w:r>
-    </w:p>
-    <w:p>
-      <w:pPr>
-        <w:pStyle w:val="Lgende"/>
-      </w:pPr>
-      <w:r>
-        <w:t xml:space="preserve">Figure </w:t>
-      </w:r>
-      <w:r>
-        <w:t>2 : exemple de vue du projet sur Asana, consulté le 12 mai 2022</w:t>
-      </w:r>
-    </w:p>
-    <w:p/>
-    <w:p/>
-    <w:p>
-      <w:pPr>
-        <w:pStyle w:val="Titre3"/>
-      </w:pPr>
-      <w:r>
-        <w:t>Conception de la base de données</w:t>
-      </w:r>
-    </w:p>
-    <w:p>
-      <w:r>
-        <w:t xml:space="preserve">La première tâche est d’analyser les données à traiter, et de concevoir un </w:t>
-      </w:r>
-      <w:r>
-        <w:t>modèle</w:t>
-      </w:r>
-      <w:r>
-        <w:t xml:space="preserve"> de fonctionnement de la base, ce qu’on appelle un MCD, pour Modèle conceptuel de données. Pour commencer, une bonne pratique est de commencer à la main, pour ensuite faire valider </w:t>
-      </w:r>
-      <w:r>
-        <w:t>par le chef de projet.</w:t>
-      </w:r>
-    </w:p>
-    <w:p/>
-    <w:p>
-      <w:r>
-        <w:lastRenderedPageBreak/>
-        <w:t>Juste avant de commencer la programmation des fonctions qui permettre la réservation des stades, le MCD plus ou moins définitif va ressembler plus ou moins à ceci :</w:t>
-      </w:r>
-    </w:p>
-    <w:p>
-      <w:pPr>
-        <w:keepNext/>
-      </w:pPr>
-      <w:r>
-        <w:rPr>
-          <w:noProof/>
-          <w:lang w:val="fr-CH" w:eastAsia="fr-CH"/>
-        </w:rPr>
-        <w:drawing>
-          <wp:inline distT="0" distB="0" distL="0" distR="0" wp14:anchorId="285B9212" wp14:editId="3D851354">
-            <wp:extent cx="5648325" cy="4600575"/>
-            <wp:effectExtent l="0" t="0" r="9525" b="9525"/>
-            <wp:docPr id="5" name="Image 5"/>
             <wp:cNvGraphicFramePr>
               <a:graphicFrameLocks xmlns:a="http://schemas.openxmlformats.org/drawingml/2006/main" noChangeAspect="1"/>
             </wp:cNvGraphicFramePr>
@@ -5368,7 +5355,7 @@
                   <pic:spPr>
                     <a:xfrm>
                       <a:off x="0" y="0"/>
-                      <a:ext cx="5648325" cy="4600575"/>
+                      <a:ext cx="5759450" cy="2141855"/>
                     </a:xfrm>
                     <a:prstGeom prst="rect">
                       <a:avLst/>
@@ -5389,31 +5376,37 @@
         <w:t xml:space="preserve">Figure </w:t>
       </w:r>
       <w:r>
-        <w:fldChar w:fldCharType="begin"/>
-      </w:r>
-      <w:r>
-        <w:instrText xml:space="preserve"> SEQ Figure \* ARABIC </w:instrText>
-      </w:r>
-      <w:r>
-        <w:fldChar w:fldCharType="separate"/>
-      </w:r>
-      <w:r>
-        <w:rPr>
-          <w:noProof/>
-        </w:rPr>
-        <w:t>6</w:t>
-      </w:r>
-      <w:r>
-        <w:fldChar w:fldCharType="end"/>
-      </w:r>
-      <w:r>
-        <w:t xml:space="preserve"> :MCD initiale du site internet</w:t>
+        <w:t>2 : exemple de vue du projet sur Asana, consulté le 12 mai 2022</w:t>
       </w:r>
     </w:p>
     <w:p/>
-    <w:p>
-      <w:r>
-        <w:t>Depuis ce Modèle conceptuel, on en créé le prochain qui est le modèle logique de données. Celui-ci montre comment toutes les informations sont insérées et stockées.</w:t>
+    <w:p/>
+    <w:p>
+      <w:pPr>
+        <w:pStyle w:val="Titre3"/>
+      </w:pPr>
+      <w:r>
+        <w:t>Conception de la base de données</w:t>
+      </w:r>
+    </w:p>
+    <w:p>
+      <w:r>
+        <w:t xml:space="preserve">La première tâche est d’analyser les données à traiter, et de concevoir un </w:t>
+      </w:r>
+      <w:r>
+        <w:t>modèle</w:t>
+      </w:r>
+      <w:r>
+        <w:t xml:space="preserve"> de fonctionnement de la base, ce qu’on appelle un MCD, pour Modèle conceptuel de données. Pour commencer, une bonne pratique est de commencer à la main, pour ensuite faire valider </w:t>
+      </w:r>
+      <w:r>
+        <w:t>par le chef de projet.</w:t>
+      </w:r>
+    </w:p>
+    <w:p/>
+    <w:p>
+      <w:r>
+        <w:t>Juste avant de commencer la programmation des fonctions qui permettre la réservation des stades, le MCD plus ou moins définitif va ressembler plus ou moins à ceci :</w:t>
       </w:r>
     </w:p>
     <w:p>
@@ -5427,10 +5420,10 @@
         </w:rPr>
         <w:lastRenderedPageBreak/>
         <w:drawing>
-          <wp:inline distT="0" distB="0" distL="0" distR="0" wp14:anchorId="57625578" wp14:editId="6DA188BD">
-            <wp:extent cx="4181475" cy="4512489"/>
-            <wp:effectExtent l="0" t="0" r="0" b="2540"/>
-            <wp:docPr id="6" name="Image 6"/>
+          <wp:inline distT="0" distB="0" distL="0" distR="0" wp14:anchorId="4C56946F" wp14:editId="466A6A14">
+            <wp:extent cx="4652467" cy="3988931"/>
+            <wp:effectExtent l="0" t="0" r="0" b="0"/>
+            <wp:docPr id="22" name="Image 22"/>
             <wp:cNvGraphicFramePr>
               <a:graphicFrameLocks xmlns:a="http://schemas.openxmlformats.org/drawingml/2006/main" noChangeAspect="1"/>
             </wp:cNvGraphicFramePr>
@@ -5450,7 +5443,7 @@
                   <pic:spPr>
                     <a:xfrm>
                       <a:off x="0" y="0"/>
-                      <a:ext cx="4185365" cy="4516687"/>
+                      <a:ext cx="4661753" cy="3996893"/>
                     </a:xfrm>
                     <a:prstGeom prst="rect">
                       <a:avLst/>
@@ -5489,444 +5482,13 @@
         <w:fldChar w:fldCharType="end"/>
       </w:r>
       <w:r>
-        <w:t xml:space="preserve"> : Modèle logique de données </w:t>
-      </w:r>
-      <w:r>
-        <w:rPr>
-          <w:color w:val="7030A0"/>
-        </w:rPr>
-        <w:t>enlever LOCALTEAM</w:t>
+        <w:t xml:space="preserve"> : MCD du site internet</w:t>
       </w:r>
     </w:p>
     <w:p/>
     <w:p>
-      <w:pPr>
-        <w:rPr>
-          <w:b/>
-        </w:rPr>
-      </w:pPr>
-      <w:r>
-        <w:rPr>
-          <w:b/>
-        </w:rPr>
-        <w:t>Entités du schéma :</w:t>
-      </w:r>
-    </w:p>
-    <w:p>
-      <w:r>
-        <w:t>Il y a des utilisateurs, qui sont définis par leurs données personnelles, et un champ supplémentaire pour savoir s’ils sont administrateurs ou entraineurs du site.</w:t>
-      </w:r>
-    </w:p>
-    <w:p>
-      <w:r>
-        <w:t>Il y a une série d’équipe également définies par leurs noms et leurs villes, et une liste des terrains disponibles, définis par le cahier des charges.</w:t>
-      </w:r>
-    </w:p>
-    <w:p>
-      <w:r>
-        <w:t>Il y a une liste des nouvelles qui sera disponibles pour tout le monde.</w:t>
-      </w:r>
-    </w:p>
-    <w:p>
-      <w:pPr>
-        <w:rPr>
-          <w:b/>
-        </w:rPr>
-      </w:pPr>
-      <w:r>
-        <w:rPr>
-          <w:b/>
-        </w:rPr>
-        <w:t>Fonctionnement du schéma</w:t>
-      </w:r>
-    </w:p>
-    <w:p>
-      <w:r>
-        <w:t>Si</w:t>
-      </w:r>
-      <w:r>
-        <w:t xml:space="preserve"> un utilisateur est un entraineur, il peut entrainer entre zéro et une équipe. SI une équipe est dans le championnat, elle est forcément entrainée par un et un seul entraineur.</w:t>
-      </w:r>
-    </w:p>
-    <w:p/>
-    <w:p>
-      <w:r>
-        <w:t>Pour planifier un match, une équipe</w:t>
-      </w:r>
-      <w:r>
-        <w:t xml:space="preserve"> va faire une réservation,</w:t>
-      </w:r>
-      <w:r>
-        <w:t xml:space="preserve"> via son entraineur.</w:t>
-      </w:r>
-      <w:r>
-        <w:t xml:space="preserve"> </w:t>
-      </w:r>
-      <w:r>
-        <w:t>Elle intègre une date et les deux équipes en jeu.</w:t>
-      </w:r>
-    </w:p>
-    <w:p>
-      <w:r>
-        <w:t xml:space="preserve">Il est libre d’en créer </w:t>
-      </w:r>
-      <w:r>
-        <w:rPr>
-          <w:color w:val="FF0000"/>
-        </w:rPr>
-        <w:t xml:space="preserve">zéro </w:t>
-      </w:r>
-      <w:r>
-        <w:t xml:space="preserve">et une plusieurs. Et un terrain peut être réservé </w:t>
-      </w:r>
-      <w:r>
-        <w:rPr>
-          <w:color w:val="FF0000"/>
-        </w:rPr>
-        <w:t xml:space="preserve">entre zéro et plusieurs fois. </w:t>
-      </w:r>
-    </w:p>
-    <w:p>
-      <w:r>
-        <w:t>La liste des nouvelles n’a aucune interaction avec les autres tables. Si un utilisateur ajoute une nouvelle, elle est stockée dans un espace qui lui est propre, c’est tout.</w:t>
-      </w:r>
-    </w:p>
-    <w:p>
-      <w:pPr>
-        <w:rPr>
-          <w:b/>
-        </w:rPr>
-      </w:pPr>
-    </w:p>
-    <w:p>
-      <w:pPr>
-        <w:rPr>
-          <w:b/>
-        </w:rPr>
-      </w:pPr>
-      <w:r>
-        <w:rPr>
-          <w:b/>
-        </w:rPr>
-        <w:t>Formulaire PHP</w:t>
-      </w:r>
-    </w:p>
-    <w:p>
-      <w:r>
-        <w:lastRenderedPageBreak/>
-        <w:t xml:space="preserve">Il y a plusieurs formulaires PHP de prévus pour ce projet. </w:t>
-      </w:r>
-      <w:r>
-        <w:t>Le principe est très simple, et est repris partout sur le site.</w:t>
-      </w:r>
-    </w:p>
-    <w:p/>
-    <w:p>
-      <w:pPr>
-        <w:rPr>
-          <w:color w:val="7030A0"/>
-          <w:lang w:val="de-CH"/>
-        </w:rPr>
-      </w:pPr>
-      <w:r>
-        <w:rPr>
-          <w:color w:val="7030A0"/>
-          <w:lang w:val="de-CH"/>
-        </w:rPr>
-        <w:t xml:space="preserve">&lt;form </w:t>
-      </w:r>
-      <w:proofErr w:type="spellStart"/>
-      <w:r>
-        <w:rPr>
-          <w:color w:val="7030A0"/>
-          <w:lang w:val="de-CH"/>
-        </w:rPr>
-        <w:t>action</w:t>
-      </w:r>
-      <w:proofErr w:type="spellEnd"/>
-      <w:r>
-        <w:rPr>
-          <w:color w:val="7030A0"/>
-          <w:lang w:val="de-CH"/>
-        </w:rPr>
-        <w:t>="</w:t>
-      </w:r>
-      <w:proofErr w:type="spellStart"/>
-      <w:r>
-        <w:rPr>
-          <w:color w:val="7030A0"/>
-          <w:lang w:val="de-CH"/>
-        </w:rPr>
-        <w:t>formLogin.php</w:t>
-      </w:r>
-      <w:proofErr w:type="spellEnd"/>
-      <w:r>
-        <w:rPr>
-          <w:color w:val="7030A0"/>
-          <w:lang w:val="de-CH"/>
-        </w:rPr>
-        <w:t xml:space="preserve">" </w:t>
-      </w:r>
-      <w:proofErr w:type="spellStart"/>
-      <w:r>
-        <w:rPr>
-          <w:color w:val="7030A0"/>
-          <w:lang w:val="de-CH"/>
-        </w:rPr>
-        <w:t>method</w:t>
-      </w:r>
-      <w:proofErr w:type="spellEnd"/>
-      <w:r>
-        <w:rPr>
-          <w:color w:val="7030A0"/>
-          <w:lang w:val="de-CH"/>
-        </w:rPr>
-        <w:t>="</w:t>
-      </w:r>
-      <w:proofErr w:type="spellStart"/>
-      <w:r>
-        <w:rPr>
-          <w:color w:val="7030A0"/>
-          <w:lang w:val="de-CH"/>
-        </w:rPr>
-        <w:t>post</w:t>
-      </w:r>
-      <w:proofErr w:type="spellEnd"/>
-      <w:r>
-        <w:rPr>
-          <w:color w:val="7030A0"/>
-          <w:lang w:val="de-CH"/>
-        </w:rPr>
-        <w:t>"&gt;</w:t>
-      </w:r>
-    </w:p>
-    <w:p>
-      <w:pPr>
-        <w:rPr>
-          <w:color w:val="7030A0"/>
-          <w:lang w:val="de-CH"/>
-        </w:rPr>
-      </w:pPr>
-      <w:r>
-        <w:rPr>
-          <w:color w:val="7030A0"/>
-          <w:lang w:val="de-CH"/>
-        </w:rPr>
-        <w:tab/>
-        <w:t>&lt;</w:t>
-      </w:r>
-      <w:proofErr w:type="spellStart"/>
-      <w:r>
-        <w:rPr>
-          <w:color w:val="7030A0"/>
-          <w:lang w:val="de-CH"/>
-        </w:rPr>
-        <w:t>label</w:t>
-      </w:r>
-      <w:proofErr w:type="spellEnd"/>
-      <w:r>
-        <w:rPr>
-          <w:color w:val="7030A0"/>
-          <w:lang w:val="de-CH"/>
-        </w:rPr>
-        <w:t>&gt;Pseudo &lt;/</w:t>
-      </w:r>
-      <w:proofErr w:type="spellStart"/>
-      <w:r>
-        <w:rPr>
-          <w:color w:val="7030A0"/>
-          <w:lang w:val="de-CH"/>
-        </w:rPr>
-        <w:t>label</w:t>
-      </w:r>
-      <w:proofErr w:type="spellEnd"/>
-      <w:r>
-        <w:rPr>
-          <w:color w:val="7030A0"/>
-          <w:lang w:val="de-CH"/>
-        </w:rPr>
-        <w:t>&gt;</w:t>
-      </w:r>
-    </w:p>
-    <w:p>
-      <w:pPr>
-        <w:rPr>
-          <w:color w:val="7030A0"/>
-          <w:lang w:val="de-CH"/>
-        </w:rPr>
-      </w:pPr>
-      <w:r>
-        <w:rPr>
-          <w:color w:val="7030A0"/>
-          <w:lang w:val="de-CH"/>
-        </w:rPr>
-        <w:tab/>
-        <w:t>&lt;</w:t>
-      </w:r>
-      <w:proofErr w:type="spellStart"/>
-      <w:r>
-        <w:rPr>
-          <w:color w:val="7030A0"/>
-          <w:lang w:val="de-CH"/>
-        </w:rPr>
-        <w:t>input</w:t>
-      </w:r>
-      <w:proofErr w:type="spellEnd"/>
-      <w:r>
-        <w:rPr>
-          <w:color w:val="7030A0"/>
-          <w:lang w:val="de-CH"/>
-        </w:rPr>
-        <w:t xml:space="preserve"> type="</w:t>
-      </w:r>
-      <w:proofErr w:type="spellStart"/>
-      <w:r>
-        <w:rPr>
-          <w:color w:val="7030A0"/>
-          <w:lang w:val="de-CH"/>
-        </w:rPr>
-        <w:t>text</w:t>
-      </w:r>
-      <w:proofErr w:type="spellEnd"/>
-      <w:r>
-        <w:rPr>
-          <w:color w:val="7030A0"/>
-          <w:lang w:val="de-CH"/>
-        </w:rPr>
-        <w:t xml:space="preserve">" </w:t>
-      </w:r>
-      <w:proofErr w:type="spellStart"/>
-      <w:r>
-        <w:rPr>
-          <w:color w:val="7030A0"/>
-          <w:lang w:val="de-CH"/>
-        </w:rPr>
-        <w:t>name</w:t>
-      </w:r>
-      <w:proofErr w:type="spellEnd"/>
-      <w:r>
-        <w:rPr>
-          <w:color w:val="7030A0"/>
-          <w:lang w:val="de-CH"/>
-        </w:rPr>
-        <w:t>="pseudo"&gt;</w:t>
-      </w:r>
-    </w:p>
-    <w:p>
-      <w:pPr>
-        <w:ind w:firstLine="708"/>
-        <w:rPr>
-          <w:color w:val="7030A0"/>
-        </w:rPr>
-      </w:pPr>
-      <w:r>
-        <w:rPr>
-          <w:color w:val="7030A0"/>
-        </w:rPr>
-        <w:t>&lt;</w:t>
-      </w:r>
-      <w:proofErr w:type="gramStart"/>
-      <w:r>
-        <w:rPr>
-          <w:color w:val="7030A0"/>
-        </w:rPr>
-        <w:t>input</w:t>
-      </w:r>
-      <w:proofErr w:type="gramEnd"/>
-      <w:r>
-        <w:rPr>
-          <w:color w:val="7030A0"/>
-        </w:rPr>
-        <w:t xml:space="preserve"> type="</w:t>
-      </w:r>
-      <w:proofErr w:type="spellStart"/>
-      <w:r>
-        <w:rPr>
-          <w:color w:val="7030A0"/>
-        </w:rPr>
-        <w:t>submit</w:t>
-      </w:r>
-      <w:proofErr w:type="spellEnd"/>
-      <w:r>
-        <w:rPr>
-          <w:color w:val="7030A0"/>
-        </w:rPr>
-        <w:t>" value="Se connecter"&gt;</w:t>
-      </w:r>
-    </w:p>
-    <w:p>
-      <w:pPr>
-        <w:rPr>
-          <w:color w:val="7030A0"/>
-        </w:rPr>
-      </w:pPr>
-      <w:r>
-        <w:rPr>
-          <w:color w:val="7030A0"/>
-        </w:rPr>
-        <w:t>&lt;/</w:t>
-      </w:r>
-      <w:proofErr w:type="spellStart"/>
-      <w:r>
-        <w:rPr>
-          <w:color w:val="7030A0"/>
-        </w:rPr>
-        <w:t>form</w:t>
-      </w:r>
-      <w:proofErr w:type="spellEnd"/>
-      <w:r>
-        <w:rPr>
-          <w:color w:val="7030A0"/>
-        </w:rPr>
-        <w:t>&gt;</w:t>
-      </w:r>
-    </w:p>
-    <w:p>
-      <w:r>
-        <w:t>Et l’autre page PHP est là pour récupérer et traiter les données :</w:t>
-      </w:r>
-    </w:p>
-    <w:p>
-      <w:pPr>
-        <w:rPr>
-          <w:color w:val="7030A0"/>
-        </w:rPr>
-      </w:pPr>
-      <w:r>
-        <w:rPr>
-          <w:color w:val="7030A0"/>
-        </w:rPr>
-        <w:t xml:space="preserve">    $pseudo = $_POST['pseudo'</w:t>
-      </w:r>
-      <w:proofErr w:type="gramStart"/>
-      <w:r>
-        <w:rPr>
-          <w:color w:val="7030A0"/>
-        </w:rPr>
-        <w:t>];</w:t>
-      </w:r>
-      <w:proofErr w:type="gramEnd"/>
-    </w:p>
-    <w:p/>
-    <w:p>
-      <w:pPr>
-        <w:rPr>
-          <w:b/>
-        </w:rPr>
-      </w:pPr>
-      <w:r>
-        <w:rPr>
-          <w:b/>
-        </w:rPr>
-        <w:t>Fonctionnement de l’inscription</w:t>
-      </w:r>
-    </w:p>
-    <w:p>
-      <w:r>
-        <w:t>L’utilisateur va être invité</w:t>
-      </w:r>
-      <w:r>
-        <w:t xml:space="preserve"> à rentrer ses informations.</w:t>
+      <w:r>
+        <w:t>Depuis ce Modèle conceptuel, on en créé le prochain qui est le modèle logique de données. Celui-ci montre comment toutes les informations sont insérées et stockées.</w:t>
       </w:r>
     </w:p>
     <w:p>
@@ -5938,11 +5500,12 @@
           <w:noProof/>
           <w:lang w:val="fr-CH" w:eastAsia="fr-CH"/>
         </w:rPr>
+        <w:lastRenderedPageBreak/>
         <w:drawing>
-          <wp:inline distT="0" distB="0" distL="0" distR="0" wp14:anchorId="6ECA2757" wp14:editId="3B934B44">
-            <wp:extent cx="2579328" cy="3143250"/>
-            <wp:effectExtent l="0" t="0" r="0" b="0"/>
-            <wp:docPr id="2" name="Image 2"/>
+          <wp:inline distT="0" distB="0" distL="0" distR="0" wp14:anchorId="57625578" wp14:editId="6DA188BD">
+            <wp:extent cx="4181475" cy="4512489"/>
+            <wp:effectExtent l="0" t="0" r="0" b="2540"/>
+            <wp:docPr id="6" name="Image 6"/>
             <wp:cNvGraphicFramePr>
               <a:graphicFrameLocks xmlns:a="http://schemas.openxmlformats.org/drawingml/2006/main" noChangeAspect="1"/>
             </wp:cNvGraphicFramePr>
@@ -5962,7 +5525,7 @@
                   <pic:spPr>
                     <a:xfrm>
                       <a:off x="0" y="0"/>
-                      <a:ext cx="2600473" cy="3169018"/>
+                      <a:ext cx="4185365" cy="4516687"/>
                     </a:xfrm>
                     <a:prstGeom prst="rect">
                       <a:avLst/>
@@ -6001,647 +5564,446 @@
         <w:fldChar w:fldCharType="end"/>
       </w:r>
       <w:r>
-        <w:t xml:space="preserve"> : </w:t>
+        <w:t xml:space="preserve"> : Modèle logique de données </w:t>
+      </w:r>
+      <w:r>
+        <w:rPr>
+          <w:color w:val="7030A0"/>
+        </w:rPr>
+        <w:t>enlever LOCALTEAM</w:t>
+      </w:r>
+    </w:p>
+    <w:p/>
+    <w:p>
+      <w:pPr>
+        <w:rPr>
+          <w:b/>
+        </w:rPr>
+      </w:pPr>
+      <w:r>
+        <w:rPr>
+          <w:b/>
+        </w:rPr>
+        <w:t>Entités du schéma :</w:t>
+      </w:r>
+    </w:p>
+    <w:p>
+      <w:r>
+        <w:t>Il y a des utilisateurs, qui sont définis par leurs données personnelles, et un champ supplémentaire pour savoir s’ils sont administrateurs ou entraineurs du site.</w:t>
+      </w:r>
+    </w:p>
+    <w:p>
+      <w:r>
+        <w:t>Il y a une série d’équipe également définies par leurs noms et leurs villes, et une liste des terrains disponibles, définis par le cahier des charges.</w:t>
+      </w:r>
+    </w:p>
+    <w:p>
+      <w:r>
+        <w:t>Il y a une liste des nouvelles qui sera disponibles pour tout le monde.</w:t>
+      </w:r>
+    </w:p>
+    <w:p>
+      <w:pPr>
+        <w:rPr>
+          <w:b/>
+        </w:rPr>
+      </w:pPr>
+      <w:r>
+        <w:rPr>
+          <w:b/>
+        </w:rPr>
+        <w:t>Fonctionnement du schéma</w:t>
+      </w:r>
+    </w:p>
+    <w:p>
+      <w:r>
+        <w:t>Si</w:t>
+      </w:r>
+      <w:r>
+        <w:t xml:space="preserve"> un utilisateur est un entraineur, il peut entrainer entre zéro et une équipe. SI une équipe est dans le championnat, elle est forcément entrainée par un et un seul entraineur.</w:t>
+      </w:r>
+    </w:p>
+    <w:p/>
+    <w:p>
+      <w:r>
+        <w:t>Pour planifier un match, une équipe</w:t>
+      </w:r>
+      <w:r>
+        <w:t xml:space="preserve"> va faire une réservation,</w:t>
+      </w:r>
+      <w:r>
+        <w:t xml:space="preserve"> via son entraineur.</w:t>
+      </w:r>
+      <w:r>
+        <w:t xml:space="preserve"> </w:t>
+      </w:r>
+      <w:r>
+        <w:t>Elle intègre une date et les deux équipes en jeu.</w:t>
+      </w:r>
+    </w:p>
+    <w:p>
+      <w:r>
+        <w:t xml:space="preserve">Il est libre d’en créer </w:t>
       </w:r>
       <w:r>
         <w:rPr>
           <w:color w:val="FF0000"/>
         </w:rPr>
-        <w:t>Formulaire inscription -&gt; Analyse / Réalisation</w:t>
+        <w:t xml:space="preserve">zéro </w:t>
+      </w:r>
+      <w:r>
+        <w:t xml:space="preserve">et une plusieurs. Et un terrain peut être réservé </w:t>
+      </w:r>
+      <w:r>
+        <w:rPr>
+          <w:color w:val="FF0000"/>
+        </w:rPr>
+        <w:t xml:space="preserve">entre zéro et plusieurs fois. </w:t>
+      </w:r>
+    </w:p>
+    <w:p>
+      <w:r>
+        <w:t>La liste des nouvelles n’a aucune interaction avec les autres tables. Si un utilisateur ajoute une nouvelle, elle est stockée dans un espace qui lui est propre, c’est tout.</w:t>
+      </w:r>
+    </w:p>
+    <w:p>
+      <w:pPr>
+        <w:rPr>
+          <w:b/>
+        </w:rPr>
+      </w:pPr>
+    </w:p>
+    <w:p>
+      <w:pPr>
+        <w:rPr>
+          <w:b/>
+        </w:rPr>
+      </w:pPr>
+      <w:r>
+        <w:rPr>
+          <w:b/>
+        </w:rPr>
+        <w:t>Formulaire PHP</w:t>
+      </w:r>
+    </w:p>
+    <w:p>
+      <w:r>
+        <w:lastRenderedPageBreak/>
+        <w:t xml:space="preserve">Il y a plusieurs formulaires PHP de prévus pour ce projet. </w:t>
+      </w:r>
+      <w:r>
+        <w:t>Le principe est très simple, et est repris partout sur le site.</w:t>
       </w:r>
     </w:p>
     <w:p/>
+    <w:p>
+      <w:pPr>
+        <w:rPr>
+          <w:color w:val="7030A0"/>
+          <w:lang w:val="de-CH"/>
+        </w:rPr>
+      </w:pPr>
+      <w:r>
+        <w:rPr>
+          <w:color w:val="7030A0"/>
+          <w:lang w:val="de-CH"/>
+        </w:rPr>
+        <w:t xml:space="preserve">&lt;form </w:t>
+      </w:r>
+      <w:proofErr w:type="spellStart"/>
+      <w:r>
+        <w:rPr>
+          <w:color w:val="7030A0"/>
+          <w:lang w:val="de-CH"/>
+        </w:rPr>
+        <w:t>action</w:t>
+      </w:r>
+      <w:proofErr w:type="spellEnd"/>
+      <w:r>
+        <w:rPr>
+          <w:color w:val="7030A0"/>
+          <w:lang w:val="de-CH"/>
+        </w:rPr>
+        <w:t>="</w:t>
+      </w:r>
+      <w:proofErr w:type="spellStart"/>
+      <w:r>
+        <w:rPr>
+          <w:color w:val="7030A0"/>
+          <w:lang w:val="de-CH"/>
+        </w:rPr>
+        <w:t>formLogin.php</w:t>
+      </w:r>
+      <w:proofErr w:type="spellEnd"/>
+      <w:r>
+        <w:rPr>
+          <w:color w:val="7030A0"/>
+          <w:lang w:val="de-CH"/>
+        </w:rPr>
+        <w:t xml:space="preserve">" </w:t>
+      </w:r>
+      <w:proofErr w:type="spellStart"/>
+      <w:r>
+        <w:rPr>
+          <w:color w:val="7030A0"/>
+          <w:lang w:val="de-CH"/>
+        </w:rPr>
+        <w:t>method</w:t>
+      </w:r>
+      <w:proofErr w:type="spellEnd"/>
+      <w:r>
+        <w:rPr>
+          <w:color w:val="7030A0"/>
+          <w:lang w:val="de-CH"/>
+        </w:rPr>
+        <w:t>="</w:t>
+      </w:r>
+      <w:proofErr w:type="spellStart"/>
+      <w:r>
+        <w:rPr>
+          <w:color w:val="7030A0"/>
+          <w:lang w:val="de-CH"/>
+        </w:rPr>
+        <w:t>post</w:t>
+      </w:r>
+      <w:proofErr w:type="spellEnd"/>
+      <w:r>
+        <w:rPr>
+          <w:color w:val="7030A0"/>
+          <w:lang w:val="de-CH"/>
+        </w:rPr>
+        <w:t>"&gt;</w:t>
+      </w:r>
+    </w:p>
+    <w:p>
+      <w:pPr>
+        <w:rPr>
+          <w:color w:val="7030A0"/>
+          <w:lang w:val="de-CH"/>
+        </w:rPr>
+      </w:pPr>
+      <w:r>
+        <w:rPr>
+          <w:color w:val="7030A0"/>
+          <w:lang w:val="de-CH"/>
+        </w:rPr>
+        <w:tab/>
+        <w:t>&lt;</w:t>
+      </w:r>
+      <w:proofErr w:type="spellStart"/>
+      <w:r>
+        <w:rPr>
+          <w:color w:val="7030A0"/>
+          <w:lang w:val="de-CH"/>
+        </w:rPr>
+        <w:t>label</w:t>
+      </w:r>
+      <w:proofErr w:type="spellEnd"/>
+      <w:r>
+        <w:rPr>
+          <w:color w:val="7030A0"/>
+          <w:lang w:val="de-CH"/>
+        </w:rPr>
+        <w:t>&gt;Pseudo &lt;/</w:t>
+      </w:r>
+      <w:proofErr w:type="spellStart"/>
+      <w:r>
+        <w:rPr>
+          <w:color w:val="7030A0"/>
+          <w:lang w:val="de-CH"/>
+        </w:rPr>
+        <w:t>label</w:t>
+      </w:r>
+      <w:proofErr w:type="spellEnd"/>
+      <w:r>
+        <w:rPr>
+          <w:color w:val="7030A0"/>
+          <w:lang w:val="de-CH"/>
+        </w:rPr>
+        <w:t>&gt;</w:t>
+      </w:r>
+    </w:p>
+    <w:p>
+      <w:pPr>
+        <w:rPr>
+          <w:color w:val="7030A0"/>
+          <w:lang w:val="de-CH"/>
+        </w:rPr>
+      </w:pPr>
+      <w:r>
+        <w:rPr>
+          <w:color w:val="7030A0"/>
+          <w:lang w:val="de-CH"/>
+        </w:rPr>
+        <w:tab/>
+        <w:t>&lt;</w:t>
+      </w:r>
+      <w:proofErr w:type="spellStart"/>
+      <w:r>
+        <w:rPr>
+          <w:color w:val="7030A0"/>
+          <w:lang w:val="de-CH"/>
+        </w:rPr>
+        <w:t>input</w:t>
+      </w:r>
+      <w:proofErr w:type="spellEnd"/>
+      <w:r>
+        <w:rPr>
+          <w:color w:val="7030A0"/>
+          <w:lang w:val="de-CH"/>
+        </w:rPr>
+        <w:t xml:space="preserve"> type="</w:t>
+      </w:r>
+      <w:proofErr w:type="spellStart"/>
+      <w:r>
+        <w:rPr>
+          <w:color w:val="7030A0"/>
+          <w:lang w:val="de-CH"/>
+        </w:rPr>
+        <w:t>text</w:t>
+      </w:r>
+      <w:proofErr w:type="spellEnd"/>
+      <w:r>
+        <w:rPr>
+          <w:color w:val="7030A0"/>
+          <w:lang w:val="de-CH"/>
+        </w:rPr>
+        <w:t xml:space="preserve">" </w:t>
+      </w:r>
+      <w:proofErr w:type="spellStart"/>
+      <w:r>
+        <w:rPr>
+          <w:color w:val="7030A0"/>
+          <w:lang w:val="de-CH"/>
+        </w:rPr>
+        <w:t>name</w:t>
+      </w:r>
+      <w:proofErr w:type="spellEnd"/>
+      <w:r>
+        <w:rPr>
+          <w:color w:val="7030A0"/>
+          <w:lang w:val="de-CH"/>
+        </w:rPr>
+        <w:t>="pseudo"&gt;</w:t>
+      </w:r>
+    </w:p>
+    <w:p>
+      <w:pPr>
+        <w:ind w:firstLine="708"/>
+        <w:rPr>
+          <w:color w:val="7030A0"/>
+        </w:rPr>
+      </w:pPr>
+      <w:r>
+        <w:rPr>
+          <w:color w:val="7030A0"/>
+        </w:rPr>
+        <w:t>&lt;</w:t>
+      </w:r>
+      <w:proofErr w:type="gramStart"/>
+      <w:r>
+        <w:rPr>
+          <w:color w:val="7030A0"/>
+        </w:rPr>
+        <w:t>input</w:t>
+      </w:r>
+      <w:proofErr w:type="gramEnd"/>
+      <w:r>
+        <w:rPr>
+          <w:color w:val="7030A0"/>
+        </w:rPr>
+        <w:t xml:space="preserve"> type="</w:t>
+      </w:r>
+      <w:proofErr w:type="spellStart"/>
+      <w:r>
+        <w:rPr>
+          <w:color w:val="7030A0"/>
+        </w:rPr>
+        <w:t>submit</w:t>
+      </w:r>
+      <w:proofErr w:type="spellEnd"/>
+      <w:r>
+        <w:rPr>
+          <w:color w:val="7030A0"/>
+        </w:rPr>
+        <w:t>" value="Se connecter"&gt;</w:t>
+      </w:r>
+    </w:p>
+    <w:p>
+      <w:pPr>
+        <w:rPr>
+          <w:color w:val="7030A0"/>
+        </w:rPr>
+      </w:pPr>
+      <w:r>
+        <w:rPr>
+          <w:color w:val="7030A0"/>
+        </w:rPr>
+        <w:t>&lt;/</w:t>
+      </w:r>
+      <w:proofErr w:type="spellStart"/>
+      <w:r>
+        <w:rPr>
+          <w:color w:val="7030A0"/>
+        </w:rPr>
+        <w:t>form</w:t>
+      </w:r>
+      <w:proofErr w:type="spellEnd"/>
+      <w:r>
+        <w:rPr>
+          <w:color w:val="7030A0"/>
+        </w:rPr>
+        <w:t>&gt;</w:t>
+      </w:r>
+    </w:p>
+    <w:p>
+      <w:r>
+        <w:t>Et l’autre page PHP est là pour récupérer et traiter les données :</w:t>
+      </w:r>
+    </w:p>
+    <w:p>
+      <w:pPr>
+        <w:rPr>
+          <w:color w:val="7030A0"/>
+        </w:rPr>
+      </w:pPr>
+      <w:r>
+        <w:rPr>
+          <w:color w:val="7030A0"/>
+        </w:rPr>
+        <w:t xml:space="preserve">    $pseudo = $_POST['pseudo'</w:t>
+      </w:r>
+      <w:proofErr w:type="gramStart"/>
+      <w:r>
+        <w:rPr>
+          <w:color w:val="7030A0"/>
+        </w:rPr>
+        <w:t>];</w:t>
+      </w:r>
+      <w:proofErr w:type="gramEnd"/>
+    </w:p>
     <w:p/>
     <w:p>
       <w:pPr>
-        <w:pStyle w:val="Retraitnormal1"/>
-        <w:numPr>
-          <w:ilvl w:val="0"/>
-          <w:numId w:val="0"/>
-        </w:numPr>
-        <w:ind w:left="720"/>
-        <w:rPr>
-          <w:rFonts w:ascii="Arial" w:hAnsi="Arial" w:cs="Arial"/>
-          <w:i/>
-          <w:sz w:val="24"/>
-        </w:rPr>
-      </w:pPr>
-    </w:p>
-    <w:p>
-      <w:pPr>
-        <w:pStyle w:val="Retraitnormal1"/>
-        <w:numPr>
-          <w:ilvl w:val="0"/>
-          <w:numId w:val="0"/>
-        </w:numPr>
-        <w:ind w:left="360"/>
-        <w:rPr>
-          <w:rFonts w:ascii="Arial" w:hAnsi="Arial" w:cs="Arial"/>
+        <w:rPr>
           <w:b/>
-          <w:bCs/>
-          <w:i/>
-          <w:sz w:val="24"/>
-        </w:rPr>
-      </w:pPr>
-      <w:r>
-        <w:rPr>
-          <w:rFonts w:ascii="Arial" w:hAnsi="Arial" w:cs="Arial"/>
+        </w:rPr>
+      </w:pPr>
+      <w:r>
+        <w:rPr>
           <w:b/>
-          <w:bCs/>
-          <w:i/>
-          <w:sz w:val="24"/>
-        </w:rPr>
-        <w:t xml:space="preserve">Le </w:t>
-      </w:r>
-      <w:smartTag w:uri="urn:schemas-microsoft-com:office:smarttags" w:element="PersonName">
-        <w:r>
-          <w:rPr>
-            <w:rFonts w:ascii="Arial" w:hAnsi="Arial" w:cs="Arial"/>
-            <w:b/>
-            <w:bCs/>
-            <w:i/>
-            <w:sz w:val="24"/>
-          </w:rPr>
-          <w:t>dos</w:t>
-        </w:r>
-      </w:smartTag>
-      <w:r>
-        <w:rPr>
-          <w:rFonts w:ascii="Arial" w:hAnsi="Arial" w:cs="Arial"/>
-          <w:b/>
-          <w:bCs/>
-          <w:i/>
-          <w:sz w:val="24"/>
-        </w:rPr>
-        <w:t>sier de conception devrait permettre de sous-traiter la réalisation du projet !</w:t>
-      </w:r>
-    </w:p>
-    <w:p/>
-    <w:p/>
-    <w:p>
-      <w:pPr>
-        <w:pStyle w:val="Titre1"/>
-        <w:tabs>
-          <w:tab w:val="num" w:pos="360"/>
-        </w:tabs>
-      </w:pPr>
-      <w:bookmarkStart w:id="15" w:name="_Toc71703259"/>
-      <w:bookmarkStart w:id="16" w:name="_Toc499021842"/>
-      <w:r>
-        <w:t>R</w:t>
-      </w:r>
-      <w:bookmarkEnd w:id="15"/>
-      <w:r>
-        <w:t>éalisation</w:t>
-      </w:r>
-      <w:bookmarkEnd w:id="16"/>
-    </w:p>
-    <w:p>
-      <w:pPr>
-        <w:pStyle w:val="Titre2"/>
-        <w:rPr>
-          <w:i w:val="0"/>
-          <w:iCs/>
-        </w:rPr>
-      </w:pPr>
-      <w:bookmarkStart w:id="17" w:name="_Toc25553317"/>
-      <w:bookmarkStart w:id="18" w:name="_Toc71691022"/>
-      <w:bookmarkStart w:id="19" w:name="_Toc499021843"/>
-      <w:r>
-        <w:rPr>
-          <w:i w:val="0"/>
-          <w:iCs/>
-        </w:rPr>
-        <w:t>Dossier de réalisation</w:t>
-      </w:r>
-      <w:bookmarkStart w:id="20" w:name="_Toc25553318"/>
-      <w:bookmarkEnd w:id="17"/>
-      <w:bookmarkEnd w:id="18"/>
-      <w:bookmarkEnd w:id="19"/>
-    </w:p>
-    <w:p/>
-    <w:bookmarkEnd w:id="20"/>
-    <w:p>
-      <w:pPr>
-        <w:ind w:firstLine="360"/>
-        <w:rPr>
-          <w:i/>
-          <w:iCs/>
-        </w:rPr>
-      </w:pPr>
-    </w:p>
-    <w:p>
-      <w:pPr>
-        <w:ind w:firstLine="360"/>
-        <w:rPr>
-          <w:i/>
-          <w:iCs/>
-        </w:rPr>
-      </w:pPr>
-      <w:r>
-        <w:rPr>
-          <w:i/>
-          <w:iCs/>
-        </w:rPr>
-        <w:t>Décrire la réalisation "physique" de votre projet</w:t>
-      </w:r>
-    </w:p>
-    <w:p>
-      <w:pPr>
-        <w:ind w:firstLine="360"/>
-        <w:rPr>
-          <w:i/>
-          <w:iCs/>
-        </w:rPr>
-      </w:pPr>
-      <w:r>
-        <w:rPr>
-          <w:i/>
-          <w:iCs/>
-        </w:rPr>
-        <w:t>Inscription</w:t>
-      </w:r>
-    </w:p>
-    <w:p>
-      <w:pPr>
-        <w:ind w:firstLine="360"/>
-        <w:rPr>
-          <w:i/>
-          <w:iCs/>
-        </w:rPr>
-      </w:pPr>
-    </w:p>
-    <w:p>
-      <w:pPr>
-        <w:ind w:firstLine="360"/>
-        <w:rPr>
-          <w:i/>
-          <w:iCs/>
-        </w:rPr>
-      </w:pPr>
-    </w:p>
-    <w:p>
-      <w:pPr>
-        <w:numPr>
-          <w:ilvl w:val="0"/>
-          <w:numId w:val="11"/>
-        </w:numPr>
-        <w:tabs>
-          <w:tab w:val="clear" w:pos="720"/>
-          <w:tab w:val="num" w:pos="927"/>
-        </w:tabs>
-        <w:ind w:left="927"/>
-        <w:rPr>
-          <w:i/>
-          <w:iCs/>
-        </w:rPr>
-      </w:pPr>
-      <w:r>
-        <w:rPr>
-          <w:i/>
-          <w:iCs/>
-        </w:rPr>
-        <w:t>les répertoires où le logiciel est installé</w:t>
-      </w:r>
-    </w:p>
-    <w:p>
-      <w:pPr>
-        <w:numPr>
-          <w:ilvl w:val="0"/>
-          <w:numId w:val="10"/>
-        </w:numPr>
-        <w:tabs>
-          <w:tab w:val="clear" w:pos="720"/>
-          <w:tab w:val="num" w:pos="927"/>
-        </w:tabs>
-        <w:ind w:left="927"/>
-        <w:rPr>
-          <w:i/>
-          <w:iCs/>
-        </w:rPr>
-      </w:pPr>
-      <w:r>
-        <w:rPr>
-          <w:i/>
-          <w:iCs/>
-        </w:rPr>
-        <w:t>la liste de tous les fichiers et une rapide description de leur contenu (des noms qui parlent !)</w:t>
-      </w:r>
-    </w:p>
-    <w:p>
-      <w:pPr>
-        <w:numPr>
-          <w:ilvl w:val="0"/>
-          <w:numId w:val="10"/>
-        </w:numPr>
-        <w:tabs>
-          <w:tab w:val="clear" w:pos="720"/>
-          <w:tab w:val="num" w:pos="927"/>
-        </w:tabs>
-        <w:ind w:left="927"/>
-        <w:rPr>
-          <w:i/>
-          <w:iCs/>
-        </w:rPr>
-      </w:pPr>
-      <w:r>
-        <w:rPr>
-          <w:i/>
-          <w:iCs/>
-        </w:rPr>
-        <w:t>les versions des systèmes d'exploitation et des outils logiciels</w:t>
-      </w:r>
-    </w:p>
-    <w:p>
-      <w:pPr>
-        <w:numPr>
-          <w:ilvl w:val="0"/>
-          <w:numId w:val="10"/>
-        </w:numPr>
-        <w:tabs>
-          <w:tab w:val="clear" w:pos="720"/>
-          <w:tab w:val="num" w:pos="927"/>
-        </w:tabs>
-        <w:ind w:left="927"/>
-        <w:rPr>
-          <w:i/>
-          <w:iCs/>
-        </w:rPr>
-      </w:pPr>
-      <w:r>
-        <w:rPr>
-          <w:i/>
-          <w:iCs/>
-        </w:rPr>
-        <w:t>la description exacte du matériel</w:t>
-      </w:r>
-    </w:p>
-    <w:p>
-      <w:pPr>
-        <w:numPr>
-          <w:ilvl w:val="0"/>
-          <w:numId w:val="10"/>
-        </w:numPr>
-        <w:tabs>
-          <w:tab w:val="clear" w:pos="720"/>
-          <w:tab w:val="num" w:pos="927"/>
-        </w:tabs>
-        <w:ind w:left="927"/>
-        <w:rPr>
-          <w:i/>
-          <w:iCs/>
-        </w:rPr>
-      </w:pPr>
-      <w:r>
-        <w:rPr>
-          <w:i/>
-          <w:iCs/>
-        </w:rPr>
-        <w:t>le numé</w:t>
-      </w:r>
-      <w:r>
-        <w:rPr>
-          <w:i/>
-          <w:iCs/>
-        </w:rPr>
-        <w:t xml:space="preserve">ro de version de votre produit </w:t>
-      </w:r>
-      <w:r>
-        <w:rPr>
-          <w:i/>
-          <w:iCs/>
-        </w:rPr>
-        <w:t>!</w:t>
-      </w:r>
-    </w:p>
-    <w:p>
-      <w:pPr>
-        <w:numPr>
-          <w:ilvl w:val="0"/>
-          <w:numId w:val="10"/>
-        </w:numPr>
-        <w:tabs>
-          <w:tab w:val="clear" w:pos="720"/>
-          <w:tab w:val="num" w:pos="927"/>
-        </w:tabs>
-        <w:ind w:left="927"/>
-        <w:rPr>
-          <w:i/>
-          <w:iCs/>
-          <w:u w:val="single"/>
-        </w:rPr>
-      </w:pPr>
-      <w:r>
-        <w:rPr>
-          <w:i/>
-          <w:iCs/>
-        </w:rPr>
-        <w:t>programmation et scripts: librairies externes, dictionnaire des données, reconstruction du logiciel</w:t>
-      </w:r>
-      <w:r>
-        <w:rPr>
-          <w:i/>
-          <w:iCs/>
-        </w:rPr>
-        <w:t xml:space="preserve"> </w:t>
-      </w:r>
-      <w:r>
-        <w:rPr>
-          <w:i/>
-          <w:iCs/>
-        </w:rPr>
-        <w:t>-</w:t>
-      </w:r>
-      <w:r>
-        <w:rPr>
-          <w:i/>
-          <w:iCs/>
-        </w:rPr>
-        <w:t xml:space="preserve"> </w:t>
-      </w:r>
-      <w:r>
-        <w:rPr>
-          <w:i/>
-          <w:iCs/>
-        </w:rPr>
-        <w:t>cible à partir des sources.</w:t>
-      </w:r>
-    </w:p>
-    <w:p>
-      <w:pPr>
-        <w:ind w:left="567"/>
-        <w:rPr>
-          <w:i/>
-          <w:iCs/>
-          <w:u w:val="single"/>
-        </w:rPr>
-      </w:pPr>
-    </w:p>
-    <w:p>
-      <w:pPr>
-        <w:ind w:left="1134" w:hanging="774"/>
-        <w:rPr>
-          <w:i/>
-          <w:iCs/>
-        </w:rPr>
-      </w:pPr>
-      <w:r>
-        <w:rPr>
-          <w:i/>
-          <w:iCs/>
-        </w:rPr>
-        <w:t xml:space="preserve">NOTE : </w:t>
-      </w:r>
-      <w:r>
-        <w:rPr>
-          <w:i/>
-          <w:iCs/>
-          <w:u w:val="single"/>
-        </w:rPr>
-        <w:t>Evitez d’inclure les listings des sources</w:t>
-      </w:r>
-      <w:r>
-        <w:rPr>
-          <w:i/>
-          <w:iCs/>
-        </w:rPr>
-        <w:t>, à moins que vous ne désiriez en expliquer une partie vous paraissant importante. Dans ce cas n’incluez que cette partie…</w:t>
-      </w:r>
-    </w:p>
-    <w:p>
-      <w:pPr>
-        <w:ind w:left="1134" w:hanging="774"/>
-        <w:rPr>
-          <w:i/>
-          <w:iCs/>
-        </w:rPr>
-      </w:pPr>
-    </w:p>
-    <w:p>
-      <w:pPr>
-        <w:pStyle w:val="Sous-titre"/>
-      </w:pPr>
-    </w:p>
-    <w:p>
-      <w:pPr>
-        <w:pStyle w:val="Sous-titre"/>
-      </w:pPr>
-    </w:p>
-    <w:p>
-      <w:pPr>
-        <w:pStyle w:val="Sous-titre"/>
-      </w:pPr>
-    </w:p>
-    <w:p>
-      <w:pPr>
-        <w:pStyle w:val="Sous-titre"/>
-      </w:pPr>
-    </w:p>
-    <w:p>
-      <w:pPr>
-        <w:pStyle w:val="Sous-titre"/>
-      </w:pPr>
-    </w:p>
-    <w:p>
-      <w:pPr>
-        <w:pStyle w:val="Sous-titre"/>
-      </w:pPr>
-    </w:p>
-    <w:p>
-      <w:pPr>
-        <w:pStyle w:val="Sous-titre"/>
-      </w:pPr>
-    </w:p>
-    <w:p>
-      <w:pPr>
-        <w:pStyle w:val="Sous-titre"/>
-      </w:pPr>
-    </w:p>
-    <w:p>
-      <w:pPr>
-        <w:pStyle w:val="Sous-titre"/>
-      </w:pPr>
-    </w:p>
-    <w:p>
-      <w:pPr>
-        <w:pStyle w:val="Sous-titre"/>
-      </w:pPr>
-    </w:p>
-    <w:p>
-      <w:pPr>
-        <w:pStyle w:val="Sous-titre"/>
-      </w:pPr>
-    </w:p>
-    <w:p>
-      <w:pPr>
-        <w:pStyle w:val="Sous-titre"/>
-      </w:pPr>
-    </w:p>
-    <w:p>
-      <w:pPr>
-        <w:pStyle w:val="Sous-titre"/>
-      </w:pPr>
-    </w:p>
-    <w:p>
-      <w:pPr>
-        <w:pStyle w:val="Sous-titre"/>
-      </w:pPr>
-    </w:p>
-    <w:p>
-      <w:pPr>
-        <w:pStyle w:val="Sous-titre"/>
-      </w:pPr>
-    </w:p>
-    <w:p>
-      <w:pPr>
-        <w:pStyle w:val="Sous-titre"/>
-      </w:pPr>
-      <w:r>
-        <w:t>Structure du site</w:t>
-      </w:r>
-    </w:p>
-    <w:p>
-      <w:pPr>
-        <w:pStyle w:val="Sous-titre"/>
-      </w:pPr>
-      <w:proofErr w:type="spellStart"/>
-      <w:r>
-        <w:t>DBAccess</w:t>
-      </w:r>
-      <w:proofErr w:type="spellEnd"/>
-    </w:p>
-    <w:p/>
-    <w:p>
-      <w:pPr>
-        <w:pStyle w:val="Sous-titre"/>
-      </w:pPr>
-      <w:r>
-        <w:t>Page Model</w:t>
-      </w:r>
-      <w:r>
-        <w:t xml:space="preserve"> </w:t>
-      </w:r>
-      <w:proofErr w:type="spellStart"/>
-      <w:r>
-        <w:t>DBAccess</w:t>
-      </w:r>
-      <w:proofErr w:type="spellEnd"/>
-    </w:p>
-    <w:p>
-      <w:r>
-        <w:t xml:space="preserve">Cette page est centrale. Toutes les requêtes à la base </w:t>
-      </w:r>
-      <w:r>
-        <w:t>de données y sont répertoriées.</w:t>
-      </w:r>
-    </w:p>
-    <w:p>
-      <w:r>
-        <w:t xml:space="preserve">Il y a trois fonctions qui sont reprises à chaque requêtes, </w:t>
-      </w:r>
-      <w:proofErr w:type="spellStart"/>
-      <w:proofErr w:type="gramStart"/>
-      <w:r>
-        <w:t>dbConnect</w:t>
-      </w:r>
-      <w:proofErr w:type="spellEnd"/>
-      <w:r>
-        <w:t>(</w:t>
-      </w:r>
-      <w:proofErr w:type="gramEnd"/>
-      <w:r>
-        <w:t xml:space="preserve">), </w:t>
-      </w:r>
-      <w:proofErr w:type="spellStart"/>
-      <w:r>
-        <w:t>executeSQLRequest</w:t>
-      </w:r>
-      <w:proofErr w:type="spellEnd"/>
-      <w:r>
-        <w:t xml:space="preserve">, et </w:t>
-      </w:r>
-      <w:proofErr w:type="spellStart"/>
-      <w:r>
-        <w:t>dbUnconnect</w:t>
-      </w:r>
-      <w:proofErr w:type="spellEnd"/>
-      <w:r>
-        <w:t xml:space="preserve">. Ces trois fonctions permettent de faire le lien, </w:t>
-      </w:r>
-      <w:r>
-        <w:lastRenderedPageBreak/>
-        <w:t>avec la base de données, interroger ou interagir, et refermer la requête pour permettre la suivante de s’exécuter.</w:t>
-      </w:r>
-    </w:p>
-    <w:p/>
-    <w:p/>
-    <w:p>
-      <w:pPr>
-        <w:pStyle w:val="Sous-titre"/>
-      </w:pPr>
-      <w:r>
-        <w:t>Connexion</w:t>
-      </w:r>
-    </w:p>
-    <w:p/>
-    <w:p>
-      <w:r>
-        <w:t xml:space="preserve">La connexion est un formulaire simple avec deux champs. Un login, et un mot de passe.  Le formulaire renvoie les informations sur une deuxième page, qui reçoit les champs, les traites, et fait une vérification avec la base de données. </w:t>
-      </w:r>
-    </w:p>
-    <w:p>
-      <w:pPr>
-        <w:pStyle w:val="Sous-titre"/>
-      </w:pPr>
-      <w:r>
-        <w:t>Hachage</w:t>
-      </w:r>
-      <w:r>
-        <w:t xml:space="preserve"> du mot de passe</w:t>
-      </w:r>
-    </w:p>
-    <w:p>
-      <w:pPr>
-        <w:pStyle w:val="Sous-titre"/>
-      </w:pPr>
-      <w:r>
-        <w:t>Login</w:t>
-      </w:r>
-    </w:p>
-    <w:p>
-      <w:r>
-        <w:t xml:space="preserve">Le login est un formulaire comme décrit </w:t>
-      </w:r>
-      <w:r>
-        <w:t>dans au point « analyse »</w:t>
-      </w:r>
-      <w:r>
-        <w:t xml:space="preserve">. </w:t>
-      </w:r>
-      <w:r>
-        <w:t xml:space="preserve">La page </w:t>
-      </w:r>
-      <w:proofErr w:type="spellStart"/>
-      <w:r>
-        <w:t>formLogin.php</w:t>
-      </w:r>
-      <w:proofErr w:type="spellEnd"/>
-      <w:r>
-        <w:t xml:space="preserve"> va d’abord vérifier que aucun champ n’est vide.</w:t>
-      </w:r>
-      <w:r>
-        <w:t xml:space="preserve"> Les informations sont ensuite </w:t>
-      </w:r>
-      <w:proofErr w:type="gramStart"/>
-      <w:r>
-        <w:t>enregistrés</w:t>
-      </w:r>
-      <w:proofErr w:type="gramEnd"/>
-      <w:r>
-        <w:t xml:space="preserve"> dans des variables.</w:t>
-      </w:r>
-    </w:p>
-    <w:p/>
+        </w:rPr>
+        <w:t>Fonctionnement de l’inscription</w:t>
+      </w:r>
+    </w:p>
+    <w:p>
+      <w:r>
+        <w:t>L’utilisateur va être invité</w:t>
+      </w:r>
+      <w:r>
+        <w:t xml:space="preserve"> à rentrer ses informations.</w:t>
+      </w:r>
+    </w:p>
     <w:p>
       <w:pPr>
         <w:keepNext/>
@@ -6652,10 +6014,10 @@
           <w:lang w:val="fr-CH" w:eastAsia="fr-CH"/>
         </w:rPr>
         <w:drawing>
-          <wp:inline distT="0" distB="0" distL="0" distR="0" wp14:anchorId="0CB4AD0D" wp14:editId="6F72A6AF">
-            <wp:extent cx="5759450" cy="998220"/>
+          <wp:inline distT="0" distB="0" distL="0" distR="0" wp14:anchorId="6ECA2757" wp14:editId="3B934B44">
+            <wp:extent cx="2579328" cy="3143250"/>
             <wp:effectExtent l="0" t="0" r="0" b="0"/>
-            <wp:docPr id="14" name="Image 14"/>
+            <wp:docPr id="2" name="Image 2"/>
             <wp:cNvGraphicFramePr>
               <a:graphicFrameLocks xmlns:a="http://schemas.openxmlformats.org/drawingml/2006/main" noChangeAspect="1"/>
             </wp:cNvGraphicFramePr>
@@ -6675,7 +6037,7 @@
                   <pic:spPr>
                     <a:xfrm>
                       <a:off x="0" y="0"/>
-                      <a:ext cx="5759450" cy="998220"/>
+                      <a:ext cx="2600473" cy="3169018"/>
                     </a:xfrm>
                     <a:prstGeom prst="rect">
                       <a:avLst/>
@@ -6714,33 +6076,644 @@
         <w:fldChar w:fldCharType="end"/>
       </w:r>
       <w:r>
-        <w:t xml:space="preserve"> : test si les champs ne sont pas vides</w:t>
-      </w:r>
-      <w:r>
-        <w:t xml:space="preserve"> et enregistrement des informations</w:t>
-      </w:r>
-    </w:p>
-    <w:p>
-      <w:r>
-        <w:t xml:space="preserve">Une fois le premier test effectué, la page va vérifier si les informations sont correctes. Pour cela, il faut appeler la fonction </w:t>
-      </w:r>
+        <w:t xml:space="preserve"> : </w:t>
+      </w:r>
+      <w:r>
+        <w:rPr>
+          <w:color w:val="FF0000"/>
+        </w:rPr>
+        <w:t>Formulaire inscription -&gt; Analyse / Réalisation</w:t>
+      </w:r>
+    </w:p>
+    <w:p/>
+    <w:p/>
+    <w:p>
+      <w:pPr>
+        <w:pStyle w:val="Retraitnormal1"/>
+        <w:numPr>
+          <w:ilvl w:val="0"/>
+          <w:numId w:val="0"/>
+        </w:numPr>
+        <w:ind w:left="720"/>
+        <w:rPr>
+          <w:rFonts w:ascii="Arial" w:hAnsi="Arial" w:cs="Arial"/>
+          <w:i/>
+          <w:sz w:val="24"/>
+        </w:rPr>
+      </w:pPr>
+    </w:p>
+    <w:p>
+      <w:pPr>
+        <w:pStyle w:val="Retraitnormal1"/>
+        <w:numPr>
+          <w:ilvl w:val="0"/>
+          <w:numId w:val="0"/>
+        </w:numPr>
+        <w:ind w:left="360"/>
+        <w:rPr>
+          <w:rFonts w:ascii="Arial" w:hAnsi="Arial" w:cs="Arial"/>
+          <w:b/>
+          <w:bCs/>
+          <w:i/>
+          <w:sz w:val="24"/>
+        </w:rPr>
+      </w:pPr>
+      <w:r>
+        <w:rPr>
+          <w:rFonts w:ascii="Arial" w:hAnsi="Arial" w:cs="Arial"/>
+          <w:b/>
+          <w:bCs/>
+          <w:i/>
+          <w:sz w:val="24"/>
+        </w:rPr>
+        <w:t xml:space="preserve">Le </w:t>
+      </w:r>
+      <w:smartTag w:uri="urn:schemas-microsoft-com:office:smarttags" w:element="PersonName">
+        <w:r>
+          <w:rPr>
+            <w:rFonts w:ascii="Arial" w:hAnsi="Arial" w:cs="Arial"/>
+            <w:b/>
+            <w:bCs/>
+            <w:i/>
+            <w:sz w:val="24"/>
+          </w:rPr>
+          <w:t>dos</w:t>
+        </w:r>
+      </w:smartTag>
+      <w:r>
+        <w:rPr>
+          <w:rFonts w:ascii="Arial" w:hAnsi="Arial" w:cs="Arial"/>
+          <w:b/>
+          <w:bCs/>
+          <w:i/>
+          <w:sz w:val="24"/>
+        </w:rPr>
+        <w:t>sier de conception devrait permettre de sous-traiter la réalisation du projet !</w:t>
+      </w:r>
+    </w:p>
+    <w:p/>
+    <w:p/>
+    <w:p>
+      <w:pPr>
+        <w:pStyle w:val="Titre1"/>
+        <w:tabs>
+          <w:tab w:val="num" w:pos="360"/>
+        </w:tabs>
+      </w:pPr>
+      <w:bookmarkStart w:id="15" w:name="_Toc71703259"/>
+      <w:bookmarkStart w:id="16" w:name="_Toc499021842"/>
+      <w:r>
+        <w:t>R</w:t>
+      </w:r>
+      <w:bookmarkEnd w:id="15"/>
+      <w:r>
+        <w:t>éalisation</w:t>
+      </w:r>
+      <w:bookmarkEnd w:id="16"/>
+    </w:p>
+    <w:p>
+      <w:pPr>
+        <w:pStyle w:val="Titre2"/>
+        <w:rPr>
+          <w:i w:val="0"/>
+          <w:iCs/>
+        </w:rPr>
+      </w:pPr>
+      <w:bookmarkStart w:id="17" w:name="_Toc25553317"/>
+      <w:bookmarkStart w:id="18" w:name="_Toc71691022"/>
+      <w:bookmarkStart w:id="19" w:name="_Toc499021843"/>
+      <w:r>
+        <w:rPr>
+          <w:i w:val="0"/>
+          <w:iCs/>
+        </w:rPr>
+        <w:t>Dossier de réalisation</w:t>
+      </w:r>
+      <w:bookmarkStart w:id="20" w:name="_Toc25553318"/>
+      <w:bookmarkEnd w:id="17"/>
+      <w:bookmarkEnd w:id="18"/>
+      <w:bookmarkEnd w:id="19"/>
+    </w:p>
+    <w:p/>
+    <w:bookmarkEnd w:id="20"/>
+    <w:p>
+      <w:pPr>
+        <w:ind w:firstLine="360"/>
+        <w:rPr>
+          <w:i/>
+          <w:iCs/>
+        </w:rPr>
+      </w:pPr>
+    </w:p>
+    <w:p>
+      <w:pPr>
+        <w:ind w:firstLine="360"/>
+        <w:rPr>
+          <w:i/>
+          <w:iCs/>
+        </w:rPr>
+      </w:pPr>
+      <w:r>
+        <w:rPr>
+          <w:i/>
+          <w:iCs/>
+        </w:rPr>
+        <w:t>Décrire la réalisation "physique" de votre projet</w:t>
+      </w:r>
+    </w:p>
+    <w:p>
+      <w:pPr>
+        <w:ind w:firstLine="360"/>
+        <w:rPr>
+          <w:i/>
+          <w:iCs/>
+        </w:rPr>
+      </w:pPr>
+      <w:r>
+        <w:rPr>
+          <w:i/>
+          <w:iCs/>
+        </w:rPr>
+        <w:t>Inscription</w:t>
+      </w:r>
+    </w:p>
+    <w:p>
+      <w:pPr>
+        <w:ind w:firstLine="360"/>
+        <w:rPr>
+          <w:i/>
+          <w:iCs/>
+        </w:rPr>
+      </w:pPr>
+    </w:p>
+    <w:p>
+      <w:pPr>
+        <w:ind w:firstLine="360"/>
+        <w:rPr>
+          <w:i/>
+          <w:iCs/>
+        </w:rPr>
+      </w:pPr>
+    </w:p>
+    <w:p>
+      <w:pPr>
+        <w:numPr>
+          <w:ilvl w:val="0"/>
+          <w:numId w:val="11"/>
+        </w:numPr>
+        <w:tabs>
+          <w:tab w:val="clear" w:pos="720"/>
+          <w:tab w:val="num" w:pos="927"/>
+        </w:tabs>
+        <w:ind w:left="927"/>
+        <w:rPr>
+          <w:i/>
+          <w:iCs/>
+        </w:rPr>
+      </w:pPr>
+      <w:r>
+        <w:rPr>
+          <w:i/>
+          <w:iCs/>
+        </w:rPr>
+        <w:t>les répertoires où le logiciel est installé</w:t>
+      </w:r>
+    </w:p>
+    <w:p>
+      <w:pPr>
+        <w:numPr>
+          <w:ilvl w:val="0"/>
+          <w:numId w:val="10"/>
+        </w:numPr>
+        <w:tabs>
+          <w:tab w:val="clear" w:pos="720"/>
+          <w:tab w:val="num" w:pos="927"/>
+        </w:tabs>
+        <w:ind w:left="927"/>
+        <w:rPr>
+          <w:i/>
+          <w:iCs/>
+        </w:rPr>
+      </w:pPr>
+      <w:r>
+        <w:rPr>
+          <w:i/>
+          <w:iCs/>
+        </w:rPr>
+        <w:t>la liste de tous les fichiers et une rapide description de leur contenu (des noms qui parlent !)</w:t>
+      </w:r>
+    </w:p>
+    <w:p>
+      <w:pPr>
+        <w:numPr>
+          <w:ilvl w:val="0"/>
+          <w:numId w:val="10"/>
+        </w:numPr>
+        <w:tabs>
+          <w:tab w:val="clear" w:pos="720"/>
+          <w:tab w:val="num" w:pos="927"/>
+        </w:tabs>
+        <w:ind w:left="927"/>
+        <w:rPr>
+          <w:i/>
+          <w:iCs/>
+        </w:rPr>
+      </w:pPr>
+      <w:r>
+        <w:rPr>
+          <w:i/>
+          <w:iCs/>
+        </w:rPr>
+        <w:t>les versions des systèmes d'exploitation et des outils logiciels</w:t>
+      </w:r>
+    </w:p>
+    <w:p>
+      <w:pPr>
+        <w:numPr>
+          <w:ilvl w:val="0"/>
+          <w:numId w:val="10"/>
+        </w:numPr>
+        <w:tabs>
+          <w:tab w:val="clear" w:pos="720"/>
+          <w:tab w:val="num" w:pos="927"/>
+        </w:tabs>
+        <w:ind w:left="927"/>
+        <w:rPr>
+          <w:i/>
+          <w:iCs/>
+        </w:rPr>
+      </w:pPr>
+      <w:r>
+        <w:rPr>
+          <w:i/>
+          <w:iCs/>
+        </w:rPr>
+        <w:t>la description exacte du matériel</w:t>
+      </w:r>
+    </w:p>
+    <w:p>
+      <w:pPr>
+        <w:numPr>
+          <w:ilvl w:val="0"/>
+          <w:numId w:val="10"/>
+        </w:numPr>
+        <w:tabs>
+          <w:tab w:val="clear" w:pos="720"/>
+          <w:tab w:val="num" w:pos="927"/>
+        </w:tabs>
+        <w:ind w:left="927"/>
+        <w:rPr>
+          <w:i/>
+          <w:iCs/>
+        </w:rPr>
+      </w:pPr>
+      <w:r>
+        <w:rPr>
+          <w:i/>
+          <w:iCs/>
+        </w:rPr>
+        <w:t>le numé</w:t>
+      </w:r>
+      <w:r>
+        <w:rPr>
+          <w:i/>
+          <w:iCs/>
+        </w:rPr>
+        <w:t xml:space="preserve">ro de version de votre produit </w:t>
+      </w:r>
+      <w:r>
+        <w:rPr>
+          <w:i/>
+          <w:iCs/>
+        </w:rPr>
+        <w:t>!</w:t>
+      </w:r>
+    </w:p>
+    <w:p>
+      <w:pPr>
+        <w:numPr>
+          <w:ilvl w:val="0"/>
+          <w:numId w:val="10"/>
+        </w:numPr>
+        <w:tabs>
+          <w:tab w:val="clear" w:pos="720"/>
+          <w:tab w:val="num" w:pos="927"/>
+        </w:tabs>
+        <w:ind w:left="927"/>
+        <w:rPr>
+          <w:i/>
+          <w:iCs/>
+          <w:u w:val="single"/>
+        </w:rPr>
+      </w:pPr>
+      <w:r>
+        <w:rPr>
+          <w:i/>
+          <w:iCs/>
+        </w:rPr>
+        <w:t>programmation et scripts: librairies externes, dictionnaire des données, reconstruction du logiciel</w:t>
+      </w:r>
+      <w:r>
+        <w:rPr>
+          <w:i/>
+          <w:iCs/>
+        </w:rPr>
+        <w:t xml:space="preserve"> </w:t>
+      </w:r>
+      <w:r>
+        <w:rPr>
+          <w:i/>
+          <w:iCs/>
+        </w:rPr>
+        <w:t>-</w:t>
+      </w:r>
+      <w:r>
+        <w:rPr>
+          <w:i/>
+          <w:iCs/>
+        </w:rPr>
+        <w:t xml:space="preserve"> </w:t>
+      </w:r>
+      <w:r>
+        <w:rPr>
+          <w:i/>
+          <w:iCs/>
+        </w:rPr>
+        <w:t>cible à partir des sources.</w:t>
+      </w:r>
+    </w:p>
+    <w:p>
+      <w:pPr>
+        <w:ind w:left="567"/>
+        <w:rPr>
+          <w:i/>
+          <w:iCs/>
+          <w:u w:val="single"/>
+        </w:rPr>
+      </w:pPr>
+    </w:p>
+    <w:p>
+      <w:pPr>
+        <w:ind w:left="1134" w:hanging="774"/>
+        <w:rPr>
+          <w:i/>
+          <w:iCs/>
+        </w:rPr>
+      </w:pPr>
+      <w:r>
+        <w:rPr>
+          <w:i/>
+          <w:iCs/>
+        </w:rPr>
+        <w:t xml:space="preserve">NOTE : </w:t>
+      </w:r>
+      <w:r>
+        <w:rPr>
+          <w:i/>
+          <w:iCs/>
+          <w:u w:val="single"/>
+        </w:rPr>
+        <w:t>Evitez d’inclure les listings des sources</w:t>
+      </w:r>
+      <w:r>
+        <w:rPr>
+          <w:i/>
+          <w:iCs/>
+        </w:rPr>
+        <w:t>, à moins que vous ne désiriez en expliquer une partie vous paraissant importante. Dans ce cas n’incluez que cette partie…</w:t>
+      </w:r>
+    </w:p>
+    <w:p>
+      <w:pPr>
+        <w:ind w:left="1134" w:hanging="774"/>
+        <w:rPr>
+          <w:i/>
+          <w:iCs/>
+        </w:rPr>
+      </w:pPr>
+    </w:p>
+    <w:p>
+      <w:pPr>
+        <w:pStyle w:val="Sous-titre"/>
+      </w:pPr>
+    </w:p>
+    <w:p>
+      <w:pPr>
+        <w:pStyle w:val="Sous-titre"/>
+      </w:pPr>
+    </w:p>
+    <w:p>
+      <w:pPr>
+        <w:pStyle w:val="Sous-titre"/>
+      </w:pPr>
+    </w:p>
+    <w:p>
+      <w:pPr>
+        <w:pStyle w:val="Sous-titre"/>
+      </w:pPr>
+    </w:p>
+    <w:p>
+      <w:pPr>
+        <w:pStyle w:val="Sous-titre"/>
+      </w:pPr>
+    </w:p>
+    <w:p>
+      <w:pPr>
+        <w:pStyle w:val="Sous-titre"/>
+      </w:pPr>
+    </w:p>
+    <w:p>
+      <w:pPr>
+        <w:pStyle w:val="Sous-titre"/>
+      </w:pPr>
+    </w:p>
+    <w:p>
+      <w:pPr>
+        <w:pStyle w:val="Sous-titre"/>
+      </w:pPr>
+    </w:p>
+    <w:p>
+      <w:pPr>
+        <w:pStyle w:val="Sous-titre"/>
+      </w:pPr>
+    </w:p>
+    <w:p>
+      <w:pPr>
+        <w:pStyle w:val="Sous-titre"/>
+      </w:pPr>
+    </w:p>
+    <w:p>
+      <w:pPr>
+        <w:pStyle w:val="Sous-titre"/>
+      </w:pPr>
+    </w:p>
+    <w:p>
+      <w:pPr>
+        <w:pStyle w:val="Sous-titre"/>
+      </w:pPr>
+    </w:p>
+    <w:p>
+      <w:pPr>
+        <w:pStyle w:val="Sous-titre"/>
+      </w:pPr>
+    </w:p>
+    <w:p>
+      <w:pPr>
+        <w:pStyle w:val="Sous-titre"/>
+      </w:pPr>
+    </w:p>
+    <w:p>
+      <w:pPr>
+        <w:pStyle w:val="Sous-titre"/>
+      </w:pPr>
+    </w:p>
+    <w:p>
+      <w:pPr>
+        <w:pStyle w:val="Sous-titre"/>
+      </w:pPr>
+      <w:r>
+        <w:t>Structure du site</w:t>
+      </w:r>
+    </w:p>
+    <w:p>
+      <w:pPr>
+        <w:pStyle w:val="Sous-titre"/>
+      </w:pPr>
       <w:proofErr w:type="spellStart"/>
       <w:r>
-        <w:t>getUser</w:t>
+        <w:t>DBAccess</w:t>
       </w:r>
       <w:proofErr w:type="spellEnd"/>
-      <w:r>
-        <w:t xml:space="preserve"> de la page </w:t>
+    </w:p>
+    <w:p/>
+    <w:p>
+      <w:pPr>
+        <w:pStyle w:val="Sous-titre"/>
+      </w:pPr>
+      <w:r>
+        <w:t>Page Model</w:t>
+      </w:r>
+      <w:r>
+        <w:t xml:space="preserve"> </w:t>
       </w:r>
       <w:proofErr w:type="spellStart"/>
       <w:r>
         <w:t>DBAccess</w:t>
       </w:r>
       <w:proofErr w:type="spellEnd"/>
-      <w:r>
-        <w:t>, avec comme paramètre le pseudo</w:t>
-      </w:r>
-    </w:p>
+    </w:p>
+    <w:p>
+      <w:r>
+        <w:t>Cette page est centrale. Toutes les requêtes à la base de données y sont répertoriées.</w:t>
+      </w:r>
+    </w:p>
+    <w:p>
+      <w:r>
+        <w:t xml:space="preserve">Il y a trois fonctions qui sont reprises à chaque requêtes, </w:t>
+      </w:r>
+      <w:proofErr w:type="spellStart"/>
+      <w:proofErr w:type="gramStart"/>
+      <w:r>
+        <w:t>dbConnect</w:t>
+      </w:r>
+      <w:proofErr w:type="spellEnd"/>
+      <w:r>
+        <w:t>(</w:t>
+      </w:r>
+      <w:proofErr w:type="gramEnd"/>
+      <w:r>
+        <w:t xml:space="preserve">), </w:t>
+      </w:r>
+      <w:proofErr w:type="spellStart"/>
+      <w:r>
+        <w:t>executeSQLRequest</w:t>
+      </w:r>
+      <w:proofErr w:type="spellEnd"/>
+      <w:r>
+        <w:t xml:space="preserve">, et </w:t>
+      </w:r>
+      <w:proofErr w:type="spellStart"/>
+      <w:r>
+        <w:t>dbUnconnect</w:t>
+      </w:r>
+      <w:proofErr w:type="spellEnd"/>
+      <w:r>
+        <w:t xml:space="preserve">. Ces trois fonctions permettent de faire le lien, </w:t>
+      </w:r>
+      <w:r>
+        <w:lastRenderedPageBreak/>
+        <w:t>avec la base de données, interroger ou interagir, et refermer la requête pour permettre la suivante de s’exécuter.</w:t>
+      </w:r>
+    </w:p>
+    <w:p/>
+    <w:p/>
+    <w:p>
+      <w:pPr>
+        <w:pStyle w:val="Sous-titre"/>
+      </w:pPr>
+      <w:r>
+        <w:t>Connexion</w:t>
+      </w:r>
+    </w:p>
+    <w:p/>
+    <w:p>
+      <w:r>
+        <w:t xml:space="preserve">La connexion est un formulaire simple avec deux champs. Un login, et un mot de passe.  Le formulaire renvoie les informations sur une deuxième page, qui reçoit les champs, les traites, et fait une vérification avec la base de données. </w:t>
+      </w:r>
+    </w:p>
+    <w:p>
+      <w:pPr>
+        <w:pStyle w:val="Sous-titre"/>
+      </w:pPr>
+      <w:r>
+        <w:t>Hachage</w:t>
+      </w:r>
+      <w:r>
+        <w:t xml:space="preserve"> du mot de passe</w:t>
+      </w:r>
+    </w:p>
+    <w:p>
+      <w:pPr>
+        <w:pStyle w:val="Sous-titre"/>
+      </w:pPr>
+      <w:r>
+        <w:t>Login</w:t>
+      </w:r>
+    </w:p>
+    <w:p>
+      <w:r>
+        <w:t xml:space="preserve">Le login est un formulaire comme décrit </w:t>
+      </w:r>
+      <w:r>
+        <w:t>dans au point « analyse »</w:t>
+      </w:r>
+      <w:r>
+        <w:t xml:space="preserve">. </w:t>
+      </w:r>
+      <w:r>
+        <w:t xml:space="preserve">La page </w:t>
+      </w:r>
+      <w:proofErr w:type="spellStart"/>
+      <w:r>
+        <w:t>formLogin.php</w:t>
+      </w:r>
+      <w:proofErr w:type="spellEnd"/>
+      <w:r>
+        <w:t xml:space="preserve"> va d’abord vérifier que aucun champ n’est vide.</w:t>
+      </w:r>
+      <w:r>
+        <w:t xml:space="preserve"> Les informations sont ensuite </w:t>
+      </w:r>
+      <w:proofErr w:type="gramStart"/>
+      <w:r>
+        <w:t>enregistrés</w:t>
+      </w:r>
+      <w:proofErr w:type="gramEnd"/>
+      <w:r>
+        <w:t xml:space="preserve"> dans des variables.</w:t>
+      </w:r>
+    </w:p>
+    <w:p/>
     <w:p>
       <w:pPr>
         <w:keepNext/>
@@ -6751,10 +6724,10 @@
           <w:lang w:val="fr-CH" w:eastAsia="fr-CH"/>
         </w:rPr>
         <w:drawing>
-          <wp:inline distT="0" distB="0" distL="0" distR="0" wp14:anchorId="55E416EB" wp14:editId="6F0D8295">
-            <wp:extent cx="3505200" cy="561975"/>
-            <wp:effectExtent l="0" t="0" r="0" b="9525"/>
-            <wp:docPr id="16" name="Image 16"/>
+          <wp:inline distT="0" distB="0" distL="0" distR="0" wp14:anchorId="0CB4AD0D" wp14:editId="6F72A6AF">
+            <wp:extent cx="5759450" cy="998220"/>
+            <wp:effectExtent l="0" t="0" r="0" b="0"/>
+            <wp:docPr id="14" name="Image 14"/>
             <wp:cNvGraphicFramePr>
               <a:graphicFrameLocks xmlns:a="http://schemas.openxmlformats.org/drawingml/2006/main" noChangeAspect="1"/>
             </wp:cNvGraphicFramePr>
@@ -6774,7 +6747,7 @@
                   <pic:spPr>
                     <a:xfrm>
                       <a:off x="0" y="0"/>
-                      <a:ext cx="3505200" cy="561975"/>
+                      <a:ext cx="5759450" cy="998220"/>
                     </a:xfrm>
                     <a:prstGeom prst="rect">
                       <a:avLst/>
@@ -6813,29 +6786,31 @@
         <w:fldChar w:fldCharType="end"/>
       </w:r>
       <w:r>
-        <w:t xml:space="preserve"> : </w:t>
-      </w:r>
-      <w:r>
-        <w:t xml:space="preserve">appel de la fonction </w:t>
+        <w:t xml:space="preserve"> : test si les champs ne sont pas vides</w:t>
+      </w:r>
+      <w:r>
+        <w:t xml:space="preserve"> et enregistrement des informations</w:t>
+      </w:r>
+    </w:p>
+    <w:p>
+      <w:r>
+        <w:t xml:space="preserve">Une fois le premier test effectué, la page va vérifier si les informations sont correctes. Pour cela, il faut appeler la fonction </w:t>
       </w:r>
       <w:proofErr w:type="spellStart"/>
       <w:r>
         <w:t>getUser</w:t>
       </w:r>
       <w:proofErr w:type="spellEnd"/>
-    </w:p>
-    <w:p/>
-    <w:p>
-      <w:r>
-        <w:t xml:space="preserve">La fonction </w:t>
+      <w:r>
+        <w:t xml:space="preserve"> de la page </w:t>
       </w:r>
       <w:proofErr w:type="spellStart"/>
       <w:r>
-        <w:t>getUser</w:t>
+        <w:t>DBAccess</w:t>
       </w:r>
       <w:proofErr w:type="spellEnd"/>
       <w:r>
-        <w:t xml:space="preserve"> va finalement interroger la base de données, pour savoir si le pseudo correspond à un utilisateur, et demande le mot de passe par la même occasion.</w:t>
+        <w:t>, avec comme paramètre le pseudo</w:t>
       </w:r>
     </w:p>
     <w:p>
@@ -6848,10 +6823,10 @@
           <w:lang w:val="fr-CH" w:eastAsia="fr-CH"/>
         </w:rPr>
         <w:drawing>
-          <wp:inline distT="0" distB="0" distL="0" distR="0" wp14:anchorId="3DC42659" wp14:editId="31440247">
-            <wp:extent cx="5759450" cy="1747520"/>
-            <wp:effectExtent l="0" t="0" r="0" b="5080"/>
-            <wp:docPr id="17" name="Image 17"/>
+          <wp:inline distT="0" distB="0" distL="0" distR="0" wp14:anchorId="55E416EB" wp14:editId="6F0D8295">
+            <wp:extent cx="3505200" cy="561975"/>
+            <wp:effectExtent l="0" t="0" r="0" b="9525"/>
+            <wp:docPr id="16" name="Image 16"/>
             <wp:cNvGraphicFramePr>
               <a:graphicFrameLocks xmlns:a="http://schemas.openxmlformats.org/drawingml/2006/main" noChangeAspect="1"/>
             </wp:cNvGraphicFramePr>
@@ -6871,7 +6846,7 @@
                   <pic:spPr>
                     <a:xfrm>
                       <a:off x="0" y="0"/>
-                      <a:ext cx="5759450" cy="1747520"/>
+                      <a:ext cx="3505200" cy="561975"/>
                     </a:xfrm>
                     <a:prstGeom prst="rect">
                       <a:avLst/>
@@ -6910,31 +6885,31 @@
         <w:fldChar w:fldCharType="end"/>
       </w:r>
       <w:r>
-        <w:t xml:space="preserve"> : Fon</w:t>
-      </w:r>
-      <w:r>
-        <w:t>c</w:t>
-      </w:r>
-      <w:r>
-        <w:t>tion qui fait la requête SQL à la base de données</w:t>
-      </w:r>
-    </w:p>
-    <w:p>
-      <w:r>
-        <w:lastRenderedPageBreak/>
-        <w:t>Les informations sont récupérées. Il est</w:t>
-      </w:r>
-      <w:r>
-        <w:t xml:space="preserve"> maintenant</w:t>
-      </w:r>
-      <w:r>
-        <w:t xml:space="preserve"> possible de </w:t>
-      </w:r>
-      <w:r>
-        <w:t>tester si le mot de passe correspond au pseudo. Et ainsi, on peut avertir l’utilisateur que la session est ouverte, et le renvoyer à la page d’accueil.</w:t>
-      </w:r>
+        <w:t xml:space="preserve"> : </w:t>
+      </w:r>
+      <w:r>
+        <w:t xml:space="preserve">appel de la fonction </w:t>
+      </w:r>
+      <w:proofErr w:type="spellStart"/>
+      <w:r>
+        <w:t>getUser</w:t>
+      </w:r>
+      <w:proofErr w:type="spellEnd"/>
     </w:p>
     <w:p/>
+    <w:p>
+      <w:r>
+        <w:t xml:space="preserve">La fonction </w:t>
+      </w:r>
+      <w:proofErr w:type="spellStart"/>
+      <w:r>
+        <w:t>getUser</w:t>
+      </w:r>
+      <w:proofErr w:type="spellEnd"/>
+      <w:r>
+        <w:t xml:space="preserve"> va finalement interroger la base de données, pour savoir si le pseudo correspond à un utilisateur, et demande le mot de passe par la même occasion.</w:t>
+      </w:r>
+    </w:p>
     <w:p>
       <w:pPr>
         <w:keepNext/>
@@ -6945,10 +6920,10 @@
           <w:lang w:val="fr-CH" w:eastAsia="fr-CH"/>
         </w:rPr>
         <w:drawing>
-          <wp:inline distT="0" distB="0" distL="0" distR="0" wp14:anchorId="27B4555C" wp14:editId="1AFFA5E3">
-            <wp:extent cx="4486275" cy="1882709"/>
-            <wp:effectExtent l="0" t="0" r="0" b="3810"/>
-            <wp:docPr id="18" name="Image 18"/>
+          <wp:inline distT="0" distB="0" distL="0" distR="0" wp14:anchorId="3DC42659" wp14:editId="31440247">
+            <wp:extent cx="5759450" cy="1747520"/>
+            <wp:effectExtent l="0" t="0" r="0" b="5080"/>
+            <wp:docPr id="17" name="Image 17"/>
             <wp:cNvGraphicFramePr>
               <a:graphicFrameLocks xmlns:a="http://schemas.openxmlformats.org/drawingml/2006/main" noChangeAspect="1"/>
             </wp:cNvGraphicFramePr>
@@ -6968,6 +6943,103 @@
                   <pic:spPr>
                     <a:xfrm>
                       <a:off x="0" y="0"/>
+                      <a:ext cx="5759450" cy="1747520"/>
+                    </a:xfrm>
+                    <a:prstGeom prst="rect">
+                      <a:avLst/>
+                    </a:prstGeom>
+                  </pic:spPr>
+                </pic:pic>
+              </a:graphicData>
+            </a:graphic>
+          </wp:inline>
+        </w:drawing>
+      </w:r>
+    </w:p>
+    <w:p>
+      <w:pPr>
+        <w:pStyle w:val="Lgende"/>
+      </w:pPr>
+      <w:r>
+        <w:t xml:space="preserve">Figure </w:t>
+      </w:r>
+      <w:r>
+        <w:fldChar w:fldCharType="begin"/>
+      </w:r>
+      <w:r>
+        <w:instrText xml:space="preserve"> SEQ Figure \* ARABIC </w:instrText>
+      </w:r>
+      <w:r>
+        <w:fldChar w:fldCharType="separate"/>
+      </w:r>
+      <w:r>
+        <w:rPr>
+          <w:noProof/>
+        </w:rPr>
+        <w:t>12</w:t>
+      </w:r>
+      <w:r>
+        <w:fldChar w:fldCharType="end"/>
+      </w:r>
+      <w:r>
+        <w:t xml:space="preserve"> : Fon</w:t>
+      </w:r>
+      <w:r>
+        <w:t>c</w:t>
+      </w:r>
+      <w:r>
+        <w:t>tion qui fait la requête SQL à la base de données</w:t>
+      </w:r>
+    </w:p>
+    <w:p>
+      <w:r>
+        <w:lastRenderedPageBreak/>
+        <w:t>Les informations sont récupérées. Il est</w:t>
+      </w:r>
+      <w:r>
+        <w:t xml:space="preserve"> maintenant</w:t>
+      </w:r>
+      <w:r>
+        <w:t xml:space="preserve"> possible de </w:t>
+      </w:r>
+      <w:r>
+        <w:t>tester si le mot de passe correspond au pseudo. Et ainsi, on peut avertir l’utilisateur que la session est ouverte, et le renvoyer à la page d’accueil.</w:t>
+      </w:r>
+    </w:p>
+    <w:p/>
+    <w:p>
+      <w:pPr>
+        <w:keepNext/>
+      </w:pPr>
+      <w:r>
+        <w:rPr>
+          <w:noProof/>
+          <w:lang w:val="fr-CH" w:eastAsia="fr-CH"/>
+        </w:rPr>
+        <w:drawing>
+          <wp:inline distT="0" distB="0" distL="0" distR="0" wp14:anchorId="27B4555C" wp14:editId="1AFFA5E3">
+            <wp:extent cx="4486275" cy="1882709"/>
+            <wp:effectExtent l="0" t="0" r="0" b="3810"/>
+            <wp:docPr id="18" name="Image 18"/>
+            <wp:cNvGraphicFramePr>
+              <a:graphicFrameLocks xmlns:a="http://schemas.openxmlformats.org/drawingml/2006/main" noChangeAspect="1"/>
+            </wp:cNvGraphicFramePr>
+            <a:graphic xmlns:a="http://schemas.openxmlformats.org/drawingml/2006/main">
+              <a:graphicData uri="http://schemas.openxmlformats.org/drawingml/2006/picture">
+                <pic:pic xmlns:pic="http://schemas.openxmlformats.org/drawingml/2006/picture">
+                  <pic:nvPicPr>
+                    <pic:cNvPr id="1" name=""/>
+                    <pic:cNvPicPr/>
+                  </pic:nvPicPr>
+                  <pic:blipFill>
+                    <a:blip r:embed="rId24"/>
+                    <a:stretch>
+                      <a:fillRect/>
+                    </a:stretch>
+                  </pic:blipFill>
+                  <pic:spPr>
+                    <a:xfrm>
+                      <a:off x="0" y="0"/>
                       <a:ext cx="4496053" cy="1886812"/>
                     </a:xfrm>
                     <a:prstGeom prst="rect">
@@ -7001,7 +7073,7 @@
         <w:rPr>
           <w:noProof/>
         </w:rPr>
-        <w:t>12</w:t>
+        <w:t>13</w:t>
       </w:r>
       <w:r>
         <w:fldChar w:fldCharType="end"/>
@@ -7052,64 +7124,58 @@
         <w:t xml:space="preserve">t il est ajouté à la base de données. </w:t>
       </w:r>
       <w:r>
-        <w:t>Les autres informations personnelles sont entrées plus tard par l’utilisateur</w:t>
+        <w:t>Les autres informations personnelles sont entrées plus tard par l’utilisateur.</w:t>
+      </w:r>
+    </w:p>
+    <w:p>
+      <w:r>
+        <w:t xml:space="preserve">La variable </w:t>
+      </w:r>
+      <w:r>
+        <w:t>« </w:t>
+      </w:r>
+      <w:proofErr w:type="spellStart"/>
+      <w:r>
+        <w:t>adminActivated</w:t>
+      </w:r>
+      <w:proofErr w:type="spellEnd"/>
+      <w:r>
+        <w:t> » à instanciée à 1, car l’administrateur donne son accord de base par ce procédé.</w:t>
+      </w:r>
+    </w:p>
+    <w:p>
+      <w:pPr>
+        <w:rPr>
+          <w:color w:val="FF0000"/>
+        </w:rPr>
+      </w:pPr>
+      <w:r>
+        <w:t>Dès que l’utilisateur souhaite s’inscrire, il y a une vérification si la</w:t>
+      </w:r>
+      <w:r>
+        <w:t xml:space="preserve"> préinscription a déjà été entrée</w:t>
       </w:r>
       <w:r>
         <w:t>.</w:t>
       </w:r>
-    </w:p>
-    <w:p>
-      <w:r>
-        <w:t xml:space="preserve">La variable </w:t>
-      </w:r>
-      <w:r>
-        <w:t>« </w:t>
+      <w:r>
+        <w:t xml:space="preserve"> Il y a une vérification de l’email</w:t>
+      </w:r>
+      <w:r>
+        <w:t>.</w:t>
+      </w:r>
+      <w:r>
+        <w:t xml:space="preserve"> Si tel est le cas, il</w:t>
+      </w:r>
+      <w:r>
+        <w:t xml:space="preserve"> s’agit juste </w:t>
+      </w:r>
+      <w:r>
+        <w:t>d’activer le compte en changeant la valeur « </w:t>
       </w:r>
       <w:proofErr w:type="spellStart"/>
       <w:r>
-        <w:t>adminActivated</w:t>
-      </w:r>
-      <w:proofErr w:type="spellEnd"/>
-      <w:r>
-        <w:t> » à instanciée à 1, car l’administrateur donne son accord de base par ce procédé.</w:t>
-      </w:r>
-    </w:p>
-    <w:p>
-      <w:pPr>
-        <w:rPr>
-          <w:color w:val="FF0000"/>
-        </w:rPr>
-      </w:pPr>
-      <w:r>
-        <w:t>Dès que l’utilisateur souhaite s’inscrire, il y a une vérification si la</w:t>
-      </w:r>
-      <w:r>
-        <w:t xml:space="preserve"> préinscription a déjà été entrée</w:t>
-      </w:r>
-      <w:r>
-        <w:t>.</w:t>
-      </w:r>
-      <w:r>
-        <w:t xml:space="preserve"> Il y a une vérification de l’email</w:t>
-      </w:r>
-      <w:r>
-        <w:t>.</w:t>
-      </w:r>
-      <w:r>
-        <w:t xml:space="preserve"> Si tel est le cas, il</w:t>
-      </w:r>
-      <w:r>
-        <w:t xml:space="preserve"> s’agit juste </w:t>
-      </w:r>
-      <w:r>
-        <w:t>d’activer le compte en changeant la valeur « </w:t>
-      </w:r>
-      <w:proofErr w:type="spellStart"/>
-      <w:r>
-        <w:t>user</w:t>
-      </w:r>
-      <w:r>
-        <w:t>Activated</w:t>
+        <w:t>userActivated</w:t>
       </w:r>
       <w:proofErr w:type="spellEnd"/>
       <w:r>
@@ -7214,7 +7280,7 @@
                     </pic:cNvPicPr>
                   </pic:nvPicPr>
                   <pic:blipFill>
-                    <a:blip r:embed="rId24">
+                    <a:blip r:embed="rId25">
                       <a:extLst>
                         <a:ext uri="{28A0092B-C50C-407E-A947-70E740481C1C}">
                           <a14:useLocalDpi xmlns:a14="http://schemas.microsoft.com/office/drawing/2010/main" val="0"/>
@@ -7266,7 +7332,7 @@
         <w:rPr>
           <w:noProof/>
         </w:rPr>
-        <w:t>13</w:t>
+        <w:t>14</w:t>
       </w:r>
       <w:r>
         <w:fldChar w:fldCharType="end"/>
@@ -7347,7 +7413,7 @@
                     <pic:cNvPicPr/>
                   </pic:nvPicPr>
                   <pic:blipFill>
-                    <a:blip r:embed="rId25"/>
+                    <a:blip r:embed="rId26"/>
                     <a:stretch>
                       <a:fillRect/>
                     </a:stretch>
@@ -7418,7 +7484,7 @@
         <w:rPr>
           <w:noProof/>
         </w:rPr>
-        <w:t>14</w:t>
+        <w:t>15</w:t>
       </w:r>
       <w:r>
         <w:fldChar w:fldCharType="end"/>
@@ -7489,7 +7555,7 @@
                     <pic:cNvPicPr/>
                   </pic:nvPicPr>
                   <pic:blipFill>
-                    <a:blip r:embed="rId26"/>
+                    <a:blip r:embed="rId27"/>
                     <a:stretch>
                       <a:fillRect/>
                     </a:stretch>
@@ -7530,7 +7596,7 @@
         <w:rPr>
           <w:noProof/>
         </w:rPr>
-        <w:t>15</w:t>
+        <w:t>16</w:t>
       </w:r>
       <w:r>
         <w:fldChar w:fldCharType="end"/>
@@ -7923,8 +7989,6 @@
           <w:i/>
         </w:rPr>
       </w:pPr>
-      <w:bookmarkStart w:id="31" w:name="_GoBack"/>
-      <w:bookmarkEnd w:id="31"/>
     </w:p>
     <w:p>
       <w:pPr>
@@ -8030,18 +8094,18 @@
           <w:tab w:val="num" w:pos="360"/>
         </w:tabs>
       </w:pPr>
-      <w:bookmarkStart w:id="32" w:name="_Toc25553328"/>
-      <w:bookmarkStart w:id="33" w:name="_Toc71703263"/>
-      <w:bookmarkStart w:id="34" w:name="_Toc499021847"/>
+      <w:bookmarkStart w:id="31" w:name="_Toc25553328"/>
+      <w:bookmarkStart w:id="32" w:name="_Toc71703263"/>
+      <w:bookmarkStart w:id="33" w:name="_Toc499021847"/>
       <w:r>
         <w:t>C</w:t>
       </w:r>
+      <w:bookmarkEnd w:id="31"/>
       <w:bookmarkEnd w:id="32"/>
+      <w:r>
+        <w:t>onclusions</w:t>
+      </w:r>
       <w:bookmarkEnd w:id="33"/>
-      <w:r>
-        <w:t>onclusions</w:t>
-      </w:r>
-      <w:bookmarkEnd w:id="34"/>
     </w:p>
     <w:p>
       <w:pPr>
@@ -8190,15 +8254,34 @@
           <w:tab w:val="num" w:pos="360"/>
         </w:tabs>
       </w:pPr>
-      <w:bookmarkStart w:id="35" w:name="_Toc71703264"/>
-      <w:bookmarkStart w:id="36" w:name="_Toc499021848"/>
+      <w:bookmarkStart w:id="34" w:name="_Toc71703264"/>
+      <w:bookmarkStart w:id="35" w:name="_Toc499021848"/>
       <w:r>
         <w:lastRenderedPageBreak/>
         <w:t>A</w:t>
       </w:r>
+      <w:bookmarkEnd w:id="34"/>
+      <w:r>
+        <w:t>nnexes</w:t>
+      </w:r>
       <w:bookmarkEnd w:id="35"/>
-      <w:r>
-        <w:t>nnexes</w:t>
+    </w:p>
+    <w:p/>
+    <w:p>
+      <w:pPr>
+        <w:pStyle w:val="Titre2"/>
+        <w:rPr>
+          <w:i w:val="0"/>
+          <w:iCs/>
+        </w:rPr>
+      </w:pPr>
+      <w:bookmarkStart w:id="36" w:name="_Toc499021849"/>
+      <w:r>
+        <w:rPr>
+          <w:i w:val="0"/>
+          <w:iCs/>
+        </w:rPr>
+        <w:t>Résumé du rapport du TPI / version succincte de la documentation</w:t>
       </w:r>
       <w:bookmarkEnd w:id="36"/>
     </w:p>
@@ -8211,17 +8294,52 @@
           <w:iCs/>
         </w:rPr>
       </w:pPr>
-      <w:bookmarkStart w:id="37" w:name="_Toc499021849"/>
+      <w:bookmarkStart w:id="37" w:name="_Toc71703265"/>
+      <w:bookmarkStart w:id="38" w:name="_Toc499021850"/>
       <w:r>
         <w:rPr>
           <w:i w:val="0"/>
           <w:iCs/>
         </w:rPr>
-        <w:t>Résumé du rapport du TPI / version succincte de la documentation</w:t>
+        <w:t>Sources – Bibliographie</w:t>
       </w:r>
       <w:bookmarkEnd w:id="37"/>
-    </w:p>
-    <w:p/>
+      <w:bookmarkEnd w:id="38"/>
+    </w:p>
+    <w:p>
+      <w:pPr>
+        <w:ind w:left="426"/>
+        <w:rPr>
+          <w:iCs/>
+        </w:rPr>
+      </w:pPr>
+    </w:p>
+    <w:p>
+      <w:pPr>
+        <w:ind w:left="426"/>
+        <w:rPr>
+          <w:i/>
+        </w:rPr>
+      </w:pPr>
+      <w:r>
+        <w:rPr>
+          <w:i/>
+        </w:rPr>
+        <w:t>Liste des livres utilisé</w:t>
+      </w:r>
+      <w:r>
+        <w:rPr>
+          <w:i/>
+        </w:rPr>
+        <w:t>s</w:t>
+      </w:r>
+      <w:r>
+        <w:rPr>
+          <w:i/>
+        </w:rPr>
+        <w:t xml:space="preserve"> (Titre, auteur, date), des sites Internet (URL) consultés, des articles (Revue, date, titre, auteur)… Et de toutes les aides externes (noms)   </w:t>
+      </w:r>
+    </w:p>
     <w:p>
       <w:pPr>
         <w:pStyle w:val="Titre2"/>
@@ -8230,80 +8348,26 @@
           <w:iCs/>
         </w:rPr>
       </w:pPr>
-      <w:bookmarkStart w:id="38" w:name="_Toc71703265"/>
-      <w:bookmarkStart w:id="39" w:name="_Toc499021850"/>
+      <w:bookmarkStart w:id="39" w:name="_Toc25553330"/>
+      <w:bookmarkStart w:id="40" w:name="_Toc71703266"/>
+      <w:bookmarkStart w:id="41" w:name="_Toc499021851"/>
       <w:r>
         <w:rPr>
           <w:i w:val="0"/>
           <w:iCs/>
         </w:rPr>
-        <w:t>Sources – Bibliographie</w:t>
-      </w:r>
-      <w:bookmarkEnd w:id="38"/>
+        <w:t xml:space="preserve">Journal de </w:t>
+      </w:r>
       <w:bookmarkEnd w:id="39"/>
-    </w:p>
-    <w:p>
-      <w:pPr>
-        <w:ind w:left="426"/>
-        <w:rPr>
-          <w:iCs/>
-        </w:rPr>
-      </w:pPr>
-    </w:p>
-    <w:p>
-      <w:pPr>
-        <w:ind w:left="426"/>
-        <w:rPr>
-          <w:i/>
-        </w:rPr>
-      </w:pPr>
-      <w:r>
-        <w:rPr>
-          <w:i/>
-        </w:rPr>
-        <w:t>Liste des livres utilisé</w:t>
-      </w:r>
-      <w:r>
-        <w:rPr>
-          <w:i/>
-        </w:rPr>
-        <w:t>s</w:t>
-      </w:r>
-      <w:r>
-        <w:rPr>
-          <w:i/>
-        </w:rPr>
-        <w:t xml:space="preserve"> (Titre, auteur, date), des sites Internet (URL) consultés, des articles (Revue, date, titre, auteur)… Et de toutes les aides externes (noms)   </w:t>
-      </w:r>
-    </w:p>
-    <w:p>
-      <w:pPr>
-        <w:pStyle w:val="Titre2"/>
+      <w:bookmarkEnd w:id="40"/>
+      <w:r>
         <w:rPr>
           <w:i w:val="0"/>
           <w:iCs/>
         </w:rPr>
-      </w:pPr>
-      <w:bookmarkStart w:id="40" w:name="_Toc25553330"/>
-      <w:bookmarkStart w:id="41" w:name="_Toc71703266"/>
-      <w:bookmarkStart w:id="42" w:name="_Toc499021851"/>
-      <w:r>
-        <w:rPr>
-          <w:i w:val="0"/>
-          <w:iCs/>
-        </w:rPr>
-        <w:t xml:space="preserve">Journal de </w:t>
-      </w:r>
-      <w:bookmarkEnd w:id="40"/>
+        <w:t>travail</w:t>
+      </w:r>
       <w:bookmarkEnd w:id="41"/>
-      <w:r>
-        <w:rPr>
-          <w:i w:val="0"/>
-          <w:iCs/>
-        </w:rPr>
-        <w:t>travail</w:t>
-      </w:r>
-      <w:bookmarkEnd w:id="42"/>
     </w:p>
     <w:p>
       <w:pPr>
@@ -8323,7 +8387,7 @@
           <w:iCs/>
         </w:rPr>
       </w:pPr>
-      <w:bookmarkStart w:id="43" w:name="_Toc25553331"/>
+      <w:bookmarkStart w:id="42" w:name="_Toc25553331"/>
     </w:p>
     <w:p>
       <w:pPr>
@@ -8333,8 +8397,8 @@
           <w:iCs/>
         </w:rPr>
       </w:pPr>
-      <w:bookmarkStart w:id="44" w:name="_Toc71703267"/>
-      <w:bookmarkStart w:id="45" w:name="_Toc499021852"/>
+      <w:bookmarkStart w:id="43" w:name="_Toc71703267"/>
+      <w:bookmarkStart w:id="44" w:name="_Toc499021852"/>
       <w:r>
         <w:rPr>
           <w:i w:val="0"/>
@@ -8342,9 +8406,9 @@
         </w:rPr>
         <w:t>Manuel d'Installation</w:t>
       </w:r>
+      <w:bookmarkEnd w:id="42"/>
       <w:bookmarkEnd w:id="43"/>
       <w:bookmarkEnd w:id="44"/>
-      <w:bookmarkEnd w:id="45"/>
     </w:p>
     <w:p/>
     <w:p/>
@@ -8356,9 +8420,9 @@
           <w:iCs/>
         </w:rPr>
       </w:pPr>
-      <w:bookmarkStart w:id="46" w:name="_Toc25553332"/>
-      <w:bookmarkStart w:id="47" w:name="_Toc71703268"/>
-      <w:bookmarkStart w:id="48" w:name="_Toc499021853"/>
+      <w:bookmarkStart w:id="45" w:name="_Toc25553332"/>
+      <w:bookmarkStart w:id="46" w:name="_Toc71703268"/>
+      <w:bookmarkStart w:id="47" w:name="_Toc499021853"/>
       <w:r>
         <w:rPr>
           <w:i w:val="0"/>
@@ -8366,79 +8430,81 @@
         </w:rPr>
         <w:t>Manuel d'Utilisation</w:t>
       </w:r>
+      <w:bookmarkEnd w:id="45"/>
       <w:bookmarkEnd w:id="46"/>
       <w:bookmarkEnd w:id="47"/>
+    </w:p>
+    <w:p/>
+    <w:p>
+      <w:pPr>
+        <w:pStyle w:val="Titre2"/>
+        <w:rPr>
+          <w:i w:val="0"/>
+          <w:iCs/>
+        </w:rPr>
+      </w:pPr>
+      <w:bookmarkStart w:id="48" w:name="_Toc71703270"/>
+      <w:bookmarkStart w:id="49" w:name="_Toc499021854"/>
+      <w:bookmarkStart w:id="50" w:name="_Toc25553334"/>
+      <w:r>
+        <w:rPr>
+          <w:i w:val="0"/>
+          <w:iCs/>
+        </w:rPr>
+        <w:t>A</w:t>
+      </w:r>
+      <w:r>
+        <w:rPr>
+          <w:i w:val="0"/>
+          <w:iCs/>
+        </w:rPr>
+        <w:t>rchives du projet</w:t>
+      </w:r>
       <w:bookmarkEnd w:id="48"/>
+      <w:bookmarkEnd w:id="49"/>
+      <w:r>
+        <w:rPr>
+          <w:i w:val="0"/>
+          <w:iCs/>
+        </w:rPr>
+        <w:t xml:space="preserve"> </w:t>
+      </w:r>
+      <w:bookmarkEnd w:id="50"/>
     </w:p>
     <w:p/>
     <w:p>
       <w:pPr>
-        <w:pStyle w:val="Titre2"/>
-        <w:rPr>
-          <w:i w:val="0"/>
-          <w:iCs/>
-        </w:rPr>
-      </w:pPr>
-      <w:bookmarkStart w:id="49" w:name="_Toc71703270"/>
-      <w:bookmarkStart w:id="50" w:name="_Toc499021854"/>
-      <w:bookmarkStart w:id="51" w:name="_Toc25553334"/>
-      <w:r>
-        <w:rPr>
-          <w:i w:val="0"/>
-          <w:iCs/>
-        </w:rPr>
-        <w:t>A</w:t>
-      </w:r>
-      <w:r>
-        <w:rPr>
-          <w:i w:val="0"/>
-          <w:iCs/>
-        </w:rPr>
-        <w:t>rchives du projet</w:t>
-      </w:r>
-      <w:bookmarkEnd w:id="49"/>
-      <w:bookmarkEnd w:id="50"/>
-      <w:r>
-        <w:rPr>
-          <w:i w:val="0"/>
-          <w:iCs/>
-        </w:rPr>
-        <w:t xml:space="preserve"> </w:t>
-      </w:r>
+        <w:ind w:left="426"/>
+        <w:rPr>
+          <w:i/>
+        </w:rPr>
+      </w:pPr>
+      <w:r>
+        <w:rPr>
+          <w:i/>
+        </w:rPr>
+        <w:t>Media</w:t>
+      </w:r>
+      <w:r>
+        <w:rPr>
+          <w:i/>
+        </w:rPr>
+        <w:t xml:space="preserve">, … dans une fourre en plastique </w:t>
+      </w:r>
+    </w:p>
+    <w:p/>
+    <w:p>
+      <w:pPr>
+        <w:rPr>
+          <w:szCs w:val="14"/>
+        </w:rPr>
+      </w:pPr>
+      <w:bookmarkStart w:id="51" w:name="_GoBack"/>
       <w:bookmarkEnd w:id="51"/>
     </w:p>
-    <w:p/>
-    <w:p>
-      <w:pPr>
-        <w:ind w:left="426"/>
-        <w:rPr>
-          <w:i/>
-        </w:rPr>
-      </w:pPr>
-      <w:r>
-        <w:rPr>
-          <w:i/>
-        </w:rPr>
-        <w:t>Media</w:t>
-      </w:r>
-      <w:r>
-        <w:rPr>
-          <w:i/>
-        </w:rPr>
-        <w:t xml:space="preserve">, … dans une fourre en plastique </w:t>
-      </w:r>
-    </w:p>
-    <w:p/>
-    <w:p>
-      <w:pPr>
-        <w:rPr>
-          <w:szCs w:val="14"/>
-        </w:rPr>
-      </w:pPr>
-    </w:p>
     <w:sectPr>
-      <w:headerReference w:type="default" r:id="rId27"/>
-      <w:footerReference w:type="default" r:id="rId28"/>
+      <w:headerReference w:type="default" r:id="rId28"/>
+      <w:footerReference w:type="default" r:id="rId29"/>
       <w:pgSz w:w="11906" w:h="16838" w:code="9"/>
       <w:pgMar w:top="1418" w:right="1418" w:bottom="1418" w:left="1418" w:header="720" w:footer="720" w:gutter="0"/>
       <w:cols w:space="720"/>

</xml_diff>

<commit_message>
Documentation, réalisations + Tests
</commit_message>
<xml_diff>
--- a/Documentation/Rapport-de-projet-TPI-grouxmathias.docx
+++ b/Documentation/Rapport-de-projet-TPI-grouxmathias.docx
@@ -34,20 +34,11 @@
     </w:p>
     <w:p>
       <w:pPr>
-        <w:pStyle w:val="TM1"/>
-      </w:pPr>
-    </w:p>
-    <w:p>
-      <w:pPr>
-        <w:pStyle w:val="TM1"/>
-      </w:pPr>
-    </w:p>
-    <w:p>
-      <w:pPr>
         <w:rPr>
           <w:sz w:val="52"/>
         </w:rPr>
       </w:pPr>
+      <w:bookmarkStart w:id="0" w:name="_GoBack"/>
       <w:r>
         <w:rPr>
           <w:noProof/>
@@ -102,6 +93,7 @@
           </wp:inline>
         </w:drawing>
       </w:r>
+      <w:bookmarkEnd w:id="0"/>
     </w:p>
     <w:p>
       <w:pPr>
@@ -2455,7 +2447,7 @@
       <w:pPr>
         <w:pStyle w:val="Titre1"/>
       </w:pPr>
-      <w:bookmarkStart w:id="0" w:name="_Toc499021832"/>
+      <w:bookmarkStart w:id="1" w:name="_Toc499021832"/>
       <w:r>
         <w:lastRenderedPageBreak/>
         <w:t>Analyse prél</w:t>
@@ -2466,7 +2458,7 @@
       <w:r>
         <w:t>minaire</w:t>
       </w:r>
-      <w:bookmarkEnd w:id="0"/>
+      <w:bookmarkEnd w:id="1"/>
     </w:p>
     <w:p>
       <w:pPr>
@@ -2476,7 +2468,7 @@
           <w:iCs/>
         </w:rPr>
       </w:pPr>
-      <w:bookmarkStart w:id="1" w:name="_Toc499021833"/>
+      <w:bookmarkStart w:id="2" w:name="_Toc499021833"/>
       <w:r>
         <w:rPr>
           <w:i w:val="0"/>
@@ -2484,7 +2476,7 @@
         </w:rPr>
         <w:t>Introduction</w:t>
       </w:r>
-      <w:bookmarkEnd w:id="1"/>
+      <w:bookmarkEnd w:id="2"/>
       <w:r>
         <w:rPr>
           <w:i w:val="0"/>
@@ -2517,7 +2509,7 @@
           <w:iCs/>
         </w:rPr>
       </w:pPr>
-      <w:bookmarkStart w:id="2" w:name="_Toc499021834"/>
+      <w:bookmarkStart w:id="3" w:name="_Toc499021834"/>
       <w:r>
         <w:rPr>
           <w:i w:val="0"/>
@@ -2525,7 +2517,7 @@
         </w:rPr>
         <w:t>Objectifs</w:t>
       </w:r>
-      <w:bookmarkEnd w:id="2"/>
+      <w:bookmarkEnd w:id="3"/>
     </w:p>
     <w:p>
       <w:pPr>
@@ -2594,7 +2586,7 @@
           <w:iCs/>
         </w:rPr>
       </w:pPr>
-      <w:bookmarkStart w:id="3" w:name="_Toc499021835"/>
+      <w:bookmarkStart w:id="4" w:name="_Toc499021835"/>
       <w:r>
         <w:rPr>
           <w:i w:val="0"/>
@@ -2609,7 +2601,7 @@
         </w:rPr>
         <w:t xml:space="preserve"> initiale</w:t>
       </w:r>
-      <w:bookmarkEnd w:id="3"/>
+      <w:bookmarkEnd w:id="4"/>
     </w:p>
     <w:p>
       <w:pPr>
@@ -2624,7 +2616,6 @@
       <w:pPr>
         <w:keepNext/>
       </w:pPr>
-      <w:bookmarkStart w:id="4" w:name="_GoBack"/>
       <w:r>
         <w:rPr>
           <w:noProof/>
@@ -2679,7 +2670,6 @@
           </wp:inline>
         </w:drawing>
       </w:r>
-      <w:bookmarkEnd w:id="4"/>
     </w:p>
     <w:p>
       <w:pPr>
@@ -8443,30 +8433,15 @@
     <w:p>
       <w:pPr>
         <w:pStyle w:val="Lgende"/>
-      </w:pPr>
-      <w:r>
-        <w:t xml:space="preserve">Figure </w:t>
-      </w:r>
-      <w:r>
-        <w:fldChar w:fldCharType="begin"/>
-      </w:r>
-      <w:r>
-        <w:instrText xml:space="preserve"> SEQ Figure \* ARABIC </w:instrText>
-      </w:r>
-      <w:r>
-        <w:fldChar w:fldCharType="separate"/>
-      </w:r>
-      <w:r>
-        <w:rPr>
-          <w:noProof/>
-        </w:rPr>
-        <w:t>21</w:t>
-      </w:r>
-      <w:r>
-        <w:fldChar w:fldCharType="end"/>
-      </w:r>
-      <w:r>
-        <w:t xml:space="preserve"> : formulaire de création d'un match</w:t>
+        <w:rPr>
+          <w:color w:val="FF0000"/>
+        </w:rPr>
+      </w:pPr>
+      <w:r>
+        <w:rPr>
+          <w:color w:val="FF0000"/>
+        </w:rPr>
+        <w:t xml:space="preserve">CHANGE MOI CA </w:t>
       </w:r>
     </w:p>
     <w:p/>
@@ -9391,7 +9366,7 @@
         <w:sz w:val="16"/>
         <w:szCs w:val="16"/>
       </w:rPr>
-      <w:t>6</w:t>
+      <w:t>23</w:t>
     </w:r>
     <w:r>
       <w:rPr>

</xml_diff>